<commit_message>
update báo cáo Seminar/Redis/NguyenLy-CoChe/nguyen ly - co che.docx
</commit_message>
<xml_diff>
--- a/Seminar/Redis/NguyenLy-CoChe/nguyen ly - co che.docx
+++ b/Seminar/Redis/NguyenLy-CoChe/nguyen ly - co che.docx
@@ -3,108 +3,103 @@
 <w:document xmlns:wpc="http://schemas.microsoft.com/office/word/2010/wordprocessingCanvas" xmlns:cx="http://schemas.microsoft.com/office/drawing/2014/chartex" xmlns:cx1="http://schemas.microsoft.com/office/drawing/2015/9/8/chartex" xmlns:cx2="http://schemas.microsoft.com/office/drawing/2015/10/21/chartex" xmlns:cx3="http://schemas.microsoft.com/office/drawing/2016/5/9/chartex" xmlns:cx4="http://schemas.microsoft.com/office/drawing/2016/5/10/chartex" xmlns:cx5="http://schemas.microsoft.com/office/drawing/2016/5/11/chartex" xmlns:cx6="http://schemas.microsoft.com/office/drawing/2016/5/12/chartex" xmlns:cx7="http://schemas.microsoft.com/office/drawing/2016/5/13/chartex" xmlns:cx8="http://schemas.microsoft.com/office/drawing/2016/5/14/chartex" xmlns:mc="http://schemas.openxmlformats.org/markup-compatibility/2006" xmlns:aink="http://schemas.microsoft.com/office/drawing/2016/ink" xmlns:am3d="http://schemas.microsoft.com/office/drawing/2017/model3d" xmlns:o="urn:schemas-microsoft-com:office:office" xmlns:r="http://schemas.openxmlformats.org/officeDocument/2006/relationships" xmlns:m="http://schemas.openxmlformats.org/officeDocument/2006/math" xmlns:v="urn:schemas-microsoft-com:vml" xmlns:wp14="http://schemas.microsoft.com/office/word/2010/wordprocessingDrawing" xmlns:wp="http://schemas.openxmlformats.org/drawingml/2006/wordprocessingDrawing" xmlns:w10="urn:schemas-microsoft-com:office:word" xmlns:w="http://schemas.openxmlformats.org/wordprocessingml/2006/main" xmlns:w14="http://schemas.microsoft.com/office/word/2010/wordml" xmlns:w15="http://schemas.microsoft.com/office/word/2012/wordml" xmlns:w16cid="http://schemas.microsoft.com/office/word/2016/wordml/cid" xmlns:w16se="http://schemas.microsoft.com/office/word/2015/wordml/symex" xmlns:wpg="http://schemas.microsoft.com/office/word/2010/wordprocessingGroup" xmlns:wpi="http://schemas.microsoft.com/office/word/2010/wordprocessingInk" xmlns:wne="http://schemas.microsoft.com/office/word/2006/wordml" xmlns:wps="http://schemas.microsoft.com/office/word/2010/wordprocessingShape" mc:Ignorable="w14 w15 w16se w16cid wp14">
   <w:body>
     <w:p>
-      <w:r>
-        <w:t>In-Memory</w:t>
-      </w:r>
-      <w:r>
-        <w:t>: bộ nhớ trong</w:t>
-      </w:r>
-    </w:p>
-    <w:p>
-      <w:r>
-        <w:t>Key-Value Store</w:t>
-      </w:r>
-      <w:r>
-        <w:t>: là một hệ thống lưu trữ dưới cặp khóa và giá trị</w:t>
-      </w:r>
-    </w:p>
-    <w:p>
-      <w:r>
-        <w:t>Trong Redis khóa phải là một chuỗi, giá trị có thể là string, list, set, sorted set hoặc hash</w:t>
-      </w:r>
-      <w:r>
+      <w:pPr>
+        <w:rPr>
+          <w:rFonts w:ascii="Arial" w:hAnsi="Arial" w:cs="Arial"/>
+          <w:sz w:val="28"/>
+          <w:szCs w:val="28"/>
+        </w:rPr>
+      </w:pPr>
+    </w:p>
+    <w:p>
+      <w:pPr>
+        <w:pStyle w:val="ListParagraph"/>
+        <w:numPr>
+          <w:ilvl w:val="0"/>
+          <w:numId w:val="3"/>
+        </w:numPr>
+        <w:rPr>
+          <w:rFonts w:ascii="Arial" w:hAnsi="Arial" w:cs="Arial"/>
+          <w:b/>
+          <w:sz w:val="28"/>
+          <w:szCs w:val="28"/>
+        </w:rPr>
+      </w:pPr>
+      <w:r>
+        <w:rPr>
+          <w:rFonts w:ascii="Arial" w:hAnsi="Arial" w:cs="Arial"/>
+          <w:b/>
+          <w:sz w:val="28"/>
+          <w:szCs w:val="28"/>
+        </w:rPr>
+        <w:t>Kiến trúc</w:t>
+      </w:r>
+      <w:r>
+        <w:rPr>
+          <w:rFonts w:ascii="Arial" w:hAnsi="Arial" w:cs="Arial"/>
+          <w:b/>
+          <w:sz w:val="28"/>
+          <w:szCs w:val="28"/>
+        </w:rPr>
+        <w:t xml:space="preserve"> và cơ chế</w:t>
+      </w:r>
+    </w:p>
+    <w:p>
+      <w:pPr>
+        <w:pStyle w:val="ListParagraph"/>
+        <w:numPr>
+          <w:ilvl w:val="1"/>
+          <w:numId w:val="3"/>
+        </w:numPr>
+        <w:rPr>
+          <w:rFonts w:ascii="Arial" w:hAnsi="Arial" w:cs="Arial"/>
+          <w:b/>
+          <w:sz w:val="28"/>
+          <w:szCs w:val="28"/>
+        </w:rPr>
+      </w:pPr>
+      <w:r>
+        <w:rPr>
+          <w:rFonts w:ascii="Arial" w:hAnsi="Arial" w:cs="Arial"/>
+          <w:b/>
+          <w:sz w:val="28"/>
+          <w:szCs w:val="28"/>
+        </w:rPr>
+        <w:t>In – Memory Key – Value Store: Lưu trữ dưới cặp khóa và giá trị trên bộ nhớ RAM</w:t>
+      </w:r>
+      <w:r>
+        <w:rPr>
+          <w:rFonts w:ascii="Arial" w:hAnsi="Arial" w:cs="Arial"/>
+          <w:b/>
+          <w:sz w:val="28"/>
+          <w:szCs w:val="28"/>
+        </w:rPr>
         <w:t>.</w:t>
       </w:r>
     </w:p>
     <w:p>
-      <w:r>
-        <w:t xml:space="preserve">Ưu điểm: </w:t>
-      </w:r>
-      <w:r>
-        <w:t>. Redis lưu trữ dữ liệu trong bộ nhớ chính (RAM) nên tốc độ đọc ghi dữ liệu rất nhanh.</w:t>
-      </w:r>
-    </w:p>
-    <w:p>
-      <w:r>
-        <w:t>Nhược điểm: Vì bộ nhớ RAM hạn chế, nên Redis không thể lưu được các dữ liệu lớn mà chỉ lưu những văn bản nhỏ mà cần truy cập, sữa đổi và chèn vào tới một tốc độ rất nhanh.</w:t>
-      </w:r>
-    </w:p>
-    <w:p>
-      <w:r>
-        <w:t>Kiến trúc của Redis:</w:t>
-      </w:r>
-      <w:r>
-        <w:t xml:space="preserve"> nó chưa 2 quy trình chính</w:t>
-      </w:r>
-    </w:p>
-    <w:p>
-      <w:pPr>
-        <w:pStyle w:val="ListParagraph"/>
-        <w:numPr>
-          <w:ilvl w:val="0"/>
-          <w:numId w:val="1"/>
-        </w:numPr>
-      </w:pPr>
-      <w:r>
-        <w:t>Redis client</w:t>
-      </w:r>
-      <w:r>
-        <w:t>: điều khiển truy vấn dữ liệu từ giao diện hoặc bất kỳ ngôn ngữ lập trình khác thông qua ngôn ngữ API của Redis</w:t>
-      </w:r>
-    </w:p>
-    <w:p>
-      <w:pPr>
-        <w:pStyle w:val="ListParagraph"/>
-        <w:numPr>
-          <w:ilvl w:val="0"/>
-          <w:numId w:val="1"/>
-        </w:numPr>
-      </w:pPr>
-      <w:r>
-        <w:t>Redis server</w:t>
-      </w:r>
-      <w:r>
-        <w:t>: chịu trách nhiệm cho việc sử lý và lưu trưc dữ liệu trong bộ nhớ. Nó xử lý tất cả các loại hình quản lý và tạo thành phần chính của kiến trúc.</w:t>
-      </w:r>
-    </w:p>
-    <w:p>
-      <w:pPr>
-        <w:pStyle w:val="ListParagraph"/>
-        <w:numPr>
-          <w:ilvl w:val="0"/>
-          <w:numId w:val="1"/>
-        </w:numPr>
-      </w:pPr>
-      <w:r>
-        <w:t>2 máy này có thể nằm trên cùng một</w:t>
-      </w:r>
-      <w:r>
-        <w:t xml:space="preserve"> hoặc 2 máy tính khác nhau</w:t>
-      </w:r>
-    </w:p>
-    <w:p>
-      <w:pPr>
-        <w:pStyle w:val="ListParagraph"/>
-      </w:pPr>
-      <w:r>
-        <w:rPr>
+      <w:pPr>
+        <w:pStyle w:val="ListParagraph"/>
+        <w:ind w:left="0"/>
+        <w:jc w:val="center"/>
+        <w:rPr>
+          <w:rFonts w:ascii="Arial" w:hAnsi="Arial" w:cs="Arial"/>
+          <w:sz w:val="28"/>
+          <w:szCs w:val="28"/>
+        </w:rPr>
+      </w:pPr>
+      <w:r>
+        <w:rPr>
+          <w:rFonts w:ascii="Arial" w:hAnsi="Arial" w:cs="Arial"/>
           <w:noProof/>
+          <w:sz w:val="28"/>
+          <w:szCs w:val="28"/>
         </w:rPr>
         <w:drawing>
-          <wp:inline distT="0" distB="0" distL="0" distR="0" wp14:anchorId="1BF4EFB9" wp14:editId="6853F886">
-            <wp:extent cx="5943600" cy="2583815"/>
-            <wp:effectExtent l="0" t="0" r="0" b="6985"/>
-            <wp:docPr id="1" name="Picture 1"/>
+          <wp:inline distT="0" distB="0" distL="0" distR="0" wp14:anchorId="08EDC80B" wp14:editId="63BBD6A2">
+            <wp:extent cx="5943600" cy="3034665"/>
+            <wp:effectExtent l="0" t="0" r="0" b="0"/>
+            <wp:docPr id="3" name="Picture 3" descr="Screen Clipping"/>
             <wp:cNvGraphicFramePr>
               <a:graphicFrameLocks xmlns:a="http://schemas.openxmlformats.org/drawingml/2006/main" noChangeAspect="1"/>
             </wp:cNvGraphicFramePr>
@@ -112,7 +107,7 @@
               <a:graphicData uri="http://schemas.openxmlformats.org/drawingml/2006/picture">
                 <pic:pic xmlns:pic="http://schemas.openxmlformats.org/drawingml/2006/picture">
                   <pic:nvPicPr>
-                    <pic:cNvPr id="1" name="redis-client-server.jpg"/>
+                    <pic:cNvPr id="3" name="064E96D.tmp"/>
                     <pic:cNvPicPr/>
                   </pic:nvPicPr>
                   <pic:blipFill>
@@ -130,7 +125,7 @@
                   <pic:spPr>
                     <a:xfrm>
                       <a:off x="0" y="0"/>
-                      <a:ext cx="5943600" cy="2583815"/>
+                      <a:ext cx="5943600" cy="3034665"/>
                     </a:xfrm>
                     <a:prstGeom prst="rect">
                       <a:avLst/>
@@ -143,158 +138,173 @@
         </w:drawing>
       </w:r>
     </w:p>
-    <w:p/>
-    <w:p/>
-    <w:p>
-      <w:r>
-        <w:t xml:space="preserve">Nguyên lý: </w:t>
-      </w:r>
-      <w:r>
-        <w:t xml:space="preserve">Bộ nhớ chính là không ổn định </w:t>
-      </w:r>
-      <w:r>
-        <w:t xml:space="preserve">và </w:t>
-      </w:r>
-      <w:r>
-        <w:t xml:space="preserve"> sẽ mất tất cả các dữ liệu được lưu trữ khi </w:t>
-      </w:r>
-      <w:r>
-        <w:t>máy chủ gặp sự cố</w:t>
-      </w:r>
-      <w:r>
-        <w:t>. Vì vậy chúng ta cần một cách để duy trì.</w:t>
-      </w:r>
-      <w:r>
-        <w:t xml:space="preserve"> Gồm có 3 cơ chế;</w:t>
-      </w:r>
-    </w:p>
-    <w:p>
-      <w:r>
-        <w:t>https://redis.io/topics/persistence</w:t>
-      </w:r>
-    </w:p>
-    <w:p>
-      <w:pPr>
-        <w:pStyle w:val="ListParagraph"/>
-        <w:numPr>
-          <w:ilvl w:val="0"/>
-          <w:numId w:val="1"/>
-        </w:numPr>
-      </w:pPr>
-      <w:r>
-        <w:t>RDB Mechanism</w:t>
-      </w:r>
-      <w:r>
-        <w:t>: tạo 1 bản sao toàn bộ dữ liệu từ ram và cất sang bộ nhớ đĩa. Điều này được thực hiện định kỳ, do đó sẽ mất dữ liệu kể từ bản sao cuối.</w:t>
-      </w:r>
-      <w:r>
-        <w:t xml:space="preserve"> Phù hợp cho việc phục hồi từ thảm họa, dể dàng cất dữ trên trung tâm dữ liệu. Khởi động nhanh.</w:t>
-      </w:r>
-    </w:p>
-    <w:p>
-      <w:pPr>
-        <w:pStyle w:val="ListParagraph"/>
-        <w:numPr>
-          <w:ilvl w:val="0"/>
-          <w:numId w:val="1"/>
-        </w:numPr>
-      </w:pPr>
-      <w:r>
-        <w:t xml:space="preserve">AOF: </w:t>
-      </w:r>
-      <w:r>
-        <w:t xml:space="preserve">ghi log tất cả các hoạt động ghi </w:t>
-      </w:r>
-      <w:r>
-        <w:t xml:space="preserve">mà được nhận bởi </w:t>
-      </w:r>
-      <w:r>
-        <w:t>server,</w:t>
-      </w:r>
-      <w:r>
-        <w:t xml:space="preserve"> mọi thứ </w:t>
-      </w:r>
-      <w:r>
-        <w:t xml:space="preserve">đều </w:t>
-      </w:r>
-      <w:r>
-        <w:t xml:space="preserve">bền bỉ nhưng file có kích thước lớn </w:t>
-      </w:r>
-      <w:r>
-        <w:t xml:space="preserve">hơn </w:t>
-      </w:r>
-      <w:r>
-        <w:t>so với kiểu RDB</w:t>
-      </w:r>
-      <w:r>
-        <w:t>.</w:t>
-      </w:r>
-    </w:p>
-    <w:p>
-      <w:pPr>
-        <w:pStyle w:val="ListParagraph"/>
-        <w:numPr>
-          <w:ilvl w:val="0"/>
-          <w:numId w:val="1"/>
-        </w:numPr>
-      </w:pPr>
-      <w:r>
-        <w:t>SAVE Command</w:t>
-      </w:r>
-      <w:r>
-        <w:t>: Người dùng ra lệnh cho máy chủ thực hiện RDB bất cứ lúc nào.</w:t>
-      </w:r>
-    </w:p>
-    <w:p>
-      <w:r>
-        <w:lastRenderedPageBreak/>
-        <w:t xml:space="preserve">Sao lưu và phục hồi: </w:t>
-      </w:r>
-      <w:r>
-        <w:t>Redis không cung cấp bất kỳ cơ chế nào cho việc sao lưu và khôi phục kho dữ liệu. Do đó, nếu có bất kỳ tai nạn đĩa cứng hoặc bất kỳ loại thiên tai khác thì tất cả dữ liệu sẽ bị mất. Bạn cần phải sử dụng một số phần mềm sao lưu và khôi phục máy chủ của bên thứ ba để khắc phục sự cố.</w:t>
-      </w:r>
-    </w:p>
-    <w:p>
-      <w:r>
-        <w:t>Redis Replication</w:t>
-      </w:r>
-      <w:r>
-        <w:t>(mô phỏng, nhân rộng)</w:t>
-      </w:r>
-      <w:r>
-        <w:t>:</w:t>
-      </w:r>
-      <w:r>
-        <w:t xml:space="preserve"> là một kỹ thuật liên quan đến nhiều máy tính để cho phép </w:t>
-      </w:r>
-      <w:r>
-        <w:t>chia sẻ</w:t>
-      </w:r>
-      <w:r>
-        <w:t xml:space="preserve"> khả năng truy cậ</w:t>
-      </w:r>
-      <w:r>
-        <w:t>p</w:t>
-      </w:r>
-      <w:r>
-        <w:t xml:space="preserve"> dữ liệu. Trong một môi trường nhân rộng, nhiều máy tính chia sẻ cùng một dữ liệu với nhau để ngay cả khi một vài máy tính bị hỏng, tất cả dữ liệu sẽ có sẵn.</w:t>
-      </w:r>
-    </w:p>
-    <w:p>
-      <w:r>
-        <w:t>https://redis.io/topics/replication</w:t>
-      </w:r>
-    </w:p>
-    <w:p>
-      <w:r>
-        <w:rPr>
+    <w:p>
+      <w:pPr>
+        <w:pStyle w:val="ListParagraph"/>
+        <w:numPr>
+          <w:ilvl w:val="2"/>
+          <w:numId w:val="3"/>
+        </w:numPr>
+        <w:rPr>
+          <w:rFonts w:ascii="Arial" w:hAnsi="Arial" w:cs="Arial"/>
+          <w:sz w:val="28"/>
+          <w:szCs w:val="28"/>
+        </w:rPr>
+      </w:pPr>
+      <w:r>
+        <w:rPr>
+          <w:rFonts w:ascii="Arial" w:hAnsi="Arial" w:cs="Arial"/>
+          <w:sz w:val="28"/>
+          <w:szCs w:val="28"/>
+        </w:rPr>
+        <w:t>Key:</w:t>
+      </w:r>
+      <w:r>
+        <w:rPr>
+          <w:rFonts w:ascii="Arial" w:hAnsi="Arial" w:cs="Arial"/>
+          <w:sz w:val="28"/>
+          <w:szCs w:val="28"/>
+        </w:rPr>
+        <w:t xml:space="preserve"> phải là một chuỗi</w:t>
+      </w:r>
+    </w:p>
+    <w:p>
+      <w:pPr>
+        <w:pStyle w:val="ListParagraph"/>
+        <w:numPr>
+          <w:ilvl w:val="2"/>
+          <w:numId w:val="3"/>
+        </w:numPr>
+        <w:rPr>
+          <w:rFonts w:ascii="Arial" w:hAnsi="Arial" w:cs="Arial"/>
+          <w:sz w:val="28"/>
+          <w:szCs w:val="28"/>
+        </w:rPr>
+      </w:pPr>
+      <w:r>
+        <w:rPr>
+          <w:rFonts w:ascii="Arial" w:hAnsi="Arial" w:cs="Arial"/>
+          <w:sz w:val="28"/>
+          <w:szCs w:val="28"/>
+        </w:rPr>
+        <w:t>Value:</w:t>
+      </w:r>
+      <w:r>
+        <w:rPr>
+          <w:rFonts w:ascii="Arial" w:hAnsi="Arial" w:cs="Arial"/>
+          <w:sz w:val="28"/>
+          <w:szCs w:val="28"/>
+        </w:rPr>
+        <w:t xml:space="preserve"> có thể là string, list, set, sorted set hoặc hash.</w:t>
+      </w:r>
+    </w:p>
+    <w:p>
+      <w:pPr>
+        <w:pStyle w:val="ListParagraph"/>
+        <w:numPr>
+          <w:ilvl w:val="2"/>
+          <w:numId w:val="3"/>
+        </w:numPr>
+        <w:rPr>
+          <w:rFonts w:ascii="Arial" w:hAnsi="Arial" w:cs="Arial"/>
+          <w:sz w:val="28"/>
+          <w:szCs w:val="28"/>
+        </w:rPr>
+      </w:pPr>
+      <w:r>
+        <w:rPr>
+          <w:rFonts w:ascii="Arial" w:hAnsi="Arial" w:cs="Arial"/>
+          <w:sz w:val="28"/>
+          <w:szCs w:val="28"/>
+        </w:rPr>
+        <w:t>Ưu điểm: Redis lưu trữ dữ liệu trong bộ nhớ chính (RAM) nên tốc độ đọc ghi dữ liệu rất nhanh.</w:t>
+      </w:r>
+    </w:p>
+    <w:p>
+      <w:pPr>
+        <w:pStyle w:val="ListParagraph"/>
+        <w:numPr>
+          <w:ilvl w:val="2"/>
+          <w:numId w:val="3"/>
+        </w:numPr>
+        <w:rPr>
+          <w:rFonts w:ascii="Arial" w:hAnsi="Arial" w:cs="Arial"/>
+          <w:sz w:val="28"/>
+          <w:szCs w:val="28"/>
+        </w:rPr>
+      </w:pPr>
+      <w:r>
+        <w:rPr>
+          <w:rFonts w:ascii="Arial" w:hAnsi="Arial" w:cs="Arial"/>
+          <w:sz w:val="28"/>
+          <w:szCs w:val="28"/>
+        </w:rPr>
+        <w:t xml:space="preserve">Nhược điểm: Vì bộ nhớ RAM hạn chế, </w:t>
+      </w:r>
+      <w:r>
+        <w:rPr>
+          <w:rFonts w:ascii="Arial" w:hAnsi="Arial" w:cs="Arial"/>
+          <w:sz w:val="28"/>
+          <w:szCs w:val="28"/>
+        </w:rPr>
+        <w:t xml:space="preserve">nên </w:t>
+      </w:r>
+      <w:r>
+        <w:rPr>
+          <w:rFonts w:ascii="Arial" w:hAnsi="Arial" w:cs="Arial"/>
+          <w:sz w:val="28"/>
+          <w:szCs w:val="28"/>
+        </w:rPr>
+        <w:t>Redis không thể lưu được các dữ liệu lớn mà chỉ lưu những văn bản nhỏ mà cần truy cập, sữa đổi và chèn vào tới một tốc độ rất nhanh.</w:t>
+      </w:r>
+    </w:p>
+    <w:p>
+      <w:pPr>
+        <w:pStyle w:val="ListParagraph"/>
+        <w:numPr>
+          <w:ilvl w:val="1"/>
+          <w:numId w:val="3"/>
+        </w:numPr>
+        <w:rPr>
+          <w:rFonts w:ascii="Arial" w:hAnsi="Arial" w:cs="Arial"/>
+          <w:b/>
+          <w:sz w:val="28"/>
+          <w:szCs w:val="28"/>
+        </w:rPr>
+      </w:pPr>
+      <w:r>
+        <w:rPr>
+          <w:rFonts w:ascii="Arial" w:hAnsi="Arial" w:cs="Arial"/>
+          <w:b/>
+          <w:sz w:val="28"/>
+          <w:szCs w:val="28"/>
+        </w:rPr>
+        <w:t>Quy trình hoạt động</w:t>
+      </w:r>
+    </w:p>
+    <w:p>
+      <w:pPr>
+        <w:pStyle w:val="ListParagraph"/>
+        <w:ind w:left="0"/>
+        <w:jc w:val="center"/>
+        <w:rPr>
+          <w:rFonts w:ascii="Arial" w:hAnsi="Arial" w:cs="Arial"/>
+          <w:sz w:val="28"/>
+          <w:szCs w:val="28"/>
+        </w:rPr>
+      </w:pPr>
+      <w:r>
+        <w:rPr>
+          <w:rFonts w:ascii="Arial" w:hAnsi="Arial" w:cs="Arial"/>
           <w:noProof/>
+          <w:sz w:val="28"/>
+          <w:szCs w:val="28"/>
         </w:rPr>
         <w:drawing>
-          <wp:inline distT="0" distB="0" distL="0" distR="0" wp14:anchorId="253F7B89" wp14:editId="4FD3E40C">
-            <wp:extent cx="5943600" cy="3287395"/>
-            <wp:effectExtent l="0" t="0" r="0" b="8255"/>
-            <wp:docPr id="2" name="Picture 2"/>
+          <wp:inline distT="0" distB="0" distL="0" distR="0" wp14:anchorId="6FC35EA9" wp14:editId="6071A7BD">
+            <wp:extent cx="5943600" cy="1849755"/>
+            <wp:effectExtent l="0" t="0" r="0" b="0"/>
+            <wp:docPr id="4" name="Picture 4" descr="Screen Clipping"/>
             <wp:cNvGraphicFramePr>
               <a:graphicFrameLocks xmlns:a="http://schemas.openxmlformats.org/drawingml/2006/main" noChangeAspect="1"/>
             </wp:cNvGraphicFramePr>
@@ -302,7 +312,7 @@
               <a:graphicData uri="http://schemas.openxmlformats.org/drawingml/2006/picture">
                 <pic:pic xmlns:pic="http://schemas.openxmlformats.org/drawingml/2006/picture">
                   <pic:nvPicPr>
-                    <pic:cNvPr id="2" name="redis-replication.jpg"/>
+                    <pic:cNvPr id="4" name="064F4E6.tmp"/>
                     <pic:cNvPicPr/>
                   </pic:nvPicPr>
                   <pic:blipFill>
@@ -320,7 +330,7 @@
                   <pic:spPr>
                     <a:xfrm>
                       <a:off x="0" y="0"/>
-                      <a:ext cx="5943600" cy="3287395"/>
+                      <a:ext cx="5943600" cy="1849755"/>
                     </a:xfrm>
                     <a:prstGeom prst="rect">
                       <a:avLst/>
@@ -333,40 +343,1708 @@
         </w:drawing>
       </w:r>
     </w:p>
-    <w:p/>
-    <w:p>
-      <w:r>
-        <w:t>Tất cả các nô lệ có chứa chính xác cùng một dữ liệu như tổng thể. Có thể có nhiều như nô lệ cho mỗi máy chủ chính. Khi một nô lệ mới được đưa vào môi trường, tổng thể sẽ tự động đồng bộ hóa tất cả dữ liệu với nô lệ.</w:t>
-      </w:r>
-    </w:p>
-    <w:p>
-      <w:r>
-        <w:t>Các Slave có cùng dữ liệu với nhau, khi một Slave được đưa vào môi trường thì hệ thống sẽ tự đồng bộ hóa dữ liệu với Slave mới. Mọi truy vấn được đưa đến master, master sẽ thực hiện các hoạt động. Khi có thao tác ghi master sẽ phân phối dữ liệu đó đến Slave</w:t>
-      </w:r>
-    </w:p>
-    <w:p>
-      <w:r>
-        <w:t xml:space="preserve">Master chết thì đưa Slave </w:t>
-      </w:r>
-      <w:r>
-        <w:t xml:space="preserve">củ </w:t>
-      </w:r>
-      <w:r>
-        <w:t xml:space="preserve">lên làm master, </w:t>
-      </w:r>
-      <w:r>
-        <w:t>công việc được tiếp tục</w:t>
-      </w:r>
-      <w:r>
+    <w:p>
+      <w:pPr>
+        <w:pStyle w:val="ListParagraph"/>
+        <w:numPr>
+          <w:ilvl w:val="2"/>
+          <w:numId w:val="3"/>
+        </w:numPr>
+        <w:rPr>
+          <w:rFonts w:ascii="Arial" w:hAnsi="Arial" w:cs="Arial"/>
+          <w:sz w:val="28"/>
+          <w:szCs w:val="28"/>
+        </w:rPr>
+      </w:pPr>
+      <w:r>
+        <w:rPr>
+          <w:rFonts w:ascii="Arial" w:hAnsi="Arial" w:cs="Arial"/>
+          <w:sz w:val="28"/>
+          <w:szCs w:val="28"/>
+        </w:rPr>
+        <w:lastRenderedPageBreak/>
+        <w:t>Redis client: điều khiển truy vấn dữ liệu từ giao diện hoặc bất kỳ ngôn ngữ lập trình khác thông qua ngôn ngữ API của Redis</w:t>
+      </w:r>
+      <w:r>
+        <w:rPr>
+          <w:rFonts w:ascii="Arial" w:hAnsi="Arial" w:cs="Arial"/>
+          <w:sz w:val="28"/>
+          <w:szCs w:val="28"/>
+        </w:rPr>
+        <w:t xml:space="preserve"> để gửi yêu cầu đến server.</w:t>
+      </w:r>
+    </w:p>
+    <w:p>
+      <w:pPr>
+        <w:pStyle w:val="ListParagraph"/>
+        <w:numPr>
+          <w:ilvl w:val="2"/>
+          <w:numId w:val="3"/>
+        </w:numPr>
+        <w:rPr>
+          <w:rFonts w:ascii="Arial" w:hAnsi="Arial" w:cs="Arial"/>
+          <w:sz w:val="28"/>
+          <w:szCs w:val="28"/>
+        </w:rPr>
+      </w:pPr>
+      <w:r>
+        <w:rPr>
+          <w:rFonts w:ascii="Arial" w:hAnsi="Arial" w:cs="Arial"/>
+          <w:sz w:val="28"/>
+          <w:szCs w:val="28"/>
+        </w:rPr>
+        <w:t>Redis server: chịu trách nhiệm cho việc sử lý và lưu trưc dữ liệu trong bộ nhớ. Nó xử lý tất cả các loại hình quản lý và tạo thành phần chính của kiến trúc</w:t>
+      </w:r>
+      <w:r>
+        <w:rPr>
+          <w:rFonts w:ascii="Arial" w:hAnsi="Arial" w:cs="Arial"/>
+          <w:sz w:val="28"/>
+          <w:szCs w:val="28"/>
+        </w:rPr>
         <w:t>.</w:t>
       </w:r>
     </w:p>
     <w:p>
-      <w:r>
-        <w:t>Gom nhóm trong Redis:</w:t>
-      </w:r>
-      <w:bookmarkStart w:id="0" w:name="_GoBack"/>
-      <w:bookmarkEnd w:id="0"/>
+      <w:pPr>
+        <w:pStyle w:val="ListParagraph"/>
+        <w:numPr>
+          <w:ilvl w:val="2"/>
+          <w:numId w:val="3"/>
+        </w:numPr>
+        <w:rPr>
+          <w:rFonts w:ascii="Arial" w:hAnsi="Arial" w:cs="Arial"/>
+          <w:sz w:val="28"/>
+          <w:szCs w:val="28"/>
+        </w:rPr>
+      </w:pPr>
+      <w:r>
+        <w:rPr>
+          <w:rFonts w:ascii="Arial" w:hAnsi="Arial" w:cs="Arial"/>
+          <w:sz w:val="28"/>
+          <w:szCs w:val="28"/>
+        </w:rPr>
+        <w:t xml:space="preserve">Client và Server có thể nằm trên 1 máy hoặc 2 máy </w:t>
+      </w:r>
+      <w:r>
+        <w:rPr>
+          <w:rFonts w:ascii="Arial" w:hAnsi="Arial" w:cs="Arial"/>
+          <w:sz w:val="28"/>
+          <w:szCs w:val="28"/>
+        </w:rPr>
+        <w:t xml:space="preserve">vật lý </w:t>
+      </w:r>
+      <w:r>
+        <w:rPr>
+          <w:rFonts w:ascii="Arial" w:hAnsi="Arial" w:cs="Arial"/>
+          <w:sz w:val="28"/>
+          <w:szCs w:val="28"/>
+        </w:rPr>
+        <w:t>khác nhau.</w:t>
+      </w:r>
+    </w:p>
+    <w:p>
+      <w:pPr>
+        <w:pStyle w:val="ListParagraph"/>
+        <w:numPr>
+          <w:ilvl w:val="1"/>
+          <w:numId w:val="3"/>
+        </w:numPr>
+        <w:rPr>
+          <w:rFonts w:ascii="Arial" w:hAnsi="Arial" w:cs="Arial"/>
+          <w:sz w:val="28"/>
+          <w:szCs w:val="28"/>
+        </w:rPr>
+      </w:pPr>
+      <w:r>
+        <w:rPr>
+          <w:rFonts w:ascii="Arial" w:hAnsi="Arial" w:cs="Arial"/>
+          <w:sz w:val="28"/>
+          <w:szCs w:val="28"/>
+        </w:rPr>
+        <w:t>Ád</w:t>
+      </w:r>
+    </w:p>
+    <w:p>
+      <w:pPr>
+        <w:pStyle w:val="ListParagraph"/>
+        <w:numPr>
+          <w:ilvl w:val="1"/>
+          <w:numId w:val="3"/>
+        </w:numPr>
+        <w:rPr>
+          <w:rFonts w:ascii="Arial" w:hAnsi="Arial" w:cs="Arial"/>
+          <w:b/>
+          <w:sz w:val="28"/>
+          <w:szCs w:val="28"/>
+        </w:rPr>
+      </w:pPr>
+      <w:r>
+        <w:rPr>
+          <w:rFonts w:ascii="Arial" w:hAnsi="Arial" w:cs="Arial"/>
+          <w:b/>
+          <w:sz w:val="28"/>
+          <w:szCs w:val="28"/>
+        </w:rPr>
+        <w:t>Persistence (Duy trì, lưu trữ dữ liệu cứng)</w:t>
+      </w:r>
+    </w:p>
+    <w:p>
+      <w:pPr>
+        <w:pStyle w:val="ListParagraph"/>
+        <w:numPr>
+          <w:ilvl w:val="2"/>
+          <w:numId w:val="3"/>
+        </w:numPr>
+        <w:rPr>
+          <w:rFonts w:ascii="Arial" w:hAnsi="Arial" w:cs="Arial"/>
+          <w:sz w:val="28"/>
+          <w:szCs w:val="28"/>
+        </w:rPr>
+      </w:pPr>
+      <w:r>
+        <w:rPr>
+          <w:rFonts w:ascii="Arial" w:hAnsi="Arial" w:cs="Arial"/>
+          <w:sz w:val="28"/>
+          <w:szCs w:val="28"/>
+        </w:rPr>
+        <w:t>RDB: tạo 1 bản sao toàn bộ dữ liệu từ ram và cất sang bộ nhớ đĩa. Điều này được thực hiện định kỳ, do đó sẽ mất dữ liệu kể từ bản sao cuối. Phù hợp cho việc phục hồi từ thảm họa, dể dàng cất dữ trên trung tâm dữ liệu. Khởi động nhanh</w:t>
+      </w:r>
+      <w:r>
+        <w:rPr>
+          <w:rFonts w:ascii="Arial" w:hAnsi="Arial" w:cs="Arial"/>
+          <w:sz w:val="28"/>
+          <w:szCs w:val="28"/>
+        </w:rPr>
+        <w:t>.</w:t>
+      </w:r>
+    </w:p>
+    <w:p>
+      <w:pPr>
+        <w:pStyle w:val="ListParagraph"/>
+        <w:numPr>
+          <w:ilvl w:val="2"/>
+          <w:numId w:val="3"/>
+        </w:numPr>
+        <w:rPr>
+          <w:rFonts w:ascii="Arial" w:hAnsi="Arial" w:cs="Arial"/>
+          <w:sz w:val="28"/>
+          <w:szCs w:val="28"/>
+        </w:rPr>
+      </w:pPr>
+      <w:r>
+        <w:rPr>
+          <w:rFonts w:ascii="Arial" w:hAnsi="Arial" w:cs="Arial"/>
+          <w:sz w:val="28"/>
+          <w:szCs w:val="28"/>
+        </w:rPr>
+        <w:t>AOF: ghi log tất cả các hoạt động ghi mà được nhận bởi server, mọi thứ đều bền bỉ nhưng file có kích thước lớn hơn so với kiểu RDB</w:t>
+      </w:r>
+      <w:r>
+        <w:rPr>
+          <w:rFonts w:ascii="Arial" w:hAnsi="Arial" w:cs="Arial"/>
+          <w:sz w:val="28"/>
+          <w:szCs w:val="28"/>
+        </w:rPr>
+        <w:t>.</w:t>
+      </w:r>
+    </w:p>
+    <w:p>
+      <w:pPr>
+        <w:pStyle w:val="ListParagraph"/>
+        <w:numPr>
+          <w:ilvl w:val="2"/>
+          <w:numId w:val="3"/>
+        </w:numPr>
+        <w:rPr>
+          <w:rFonts w:ascii="Arial" w:hAnsi="Arial" w:cs="Arial"/>
+          <w:sz w:val="28"/>
+          <w:szCs w:val="28"/>
+        </w:rPr>
+      </w:pPr>
+      <w:r>
+        <w:rPr>
+          <w:rFonts w:ascii="Arial" w:hAnsi="Arial" w:cs="Arial"/>
+          <w:sz w:val="28"/>
+          <w:szCs w:val="28"/>
+        </w:rPr>
+        <w:t>SAVE Command: Người dùng</w:t>
+      </w:r>
+      <w:r>
+        <w:rPr>
+          <w:rFonts w:ascii="Arial" w:hAnsi="Arial" w:cs="Arial"/>
+          <w:sz w:val="28"/>
+          <w:szCs w:val="28"/>
+        </w:rPr>
+        <w:t xml:space="preserve"> có thể</w:t>
+      </w:r>
+      <w:r>
+        <w:rPr>
+          <w:rFonts w:ascii="Arial" w:hAnsi="Arial" w:cs="Arial"/>
+          <w:sz w:val="28"/>
+          <w:szCs w:val="28"/>
+        </w:rPr>
+        <w:t xml:space="preserve"> ra lệnh cho máy chủ thực hiện RDB bất cứ lúc nào</w:t>
+      </w:r>
+      <w:r>
+        <w:rPr>
+          <w:rFonts w:ascii="Arial" w:hAnsi="Arial" w:cs="Arial"/>
+          <w:sz w:val="28"/>
+          <w:szCs w:val="28"/>
+        </w:rPr>
+        <w:t>.</w:t>
+      </w:r>
+    </w:p>
+    <w:p>
+      <w:pPr>
+        <w:pStyle w:val="ListParagraph"/>
+        <w:numPr>
+          <w:ilvl w:val="2"/>
+          <w:numId w:val="3"/>
+        </w:numPr>
+        <w:rPr>
+          <w:rFonts w:ascii="Arial" w:hAnsi="Arial" w:cs="Arial"/>
+          <w:sz w:val="28"/>
+          <w:szCs w:val="28"/>
+        </w:rPr>
+      </w:pPr>
+      <w:r>
+        <w:rPr>
+          <w:rFonts w:ascii="Arial" w:hAnsi="Arial" w:cs="Arial"/>
+          <w:sz w:val="28"/>
+          <w:szCs w:val="28"/>
+        </w:rPr>
+        <w:t>Các tham số lựa chọn cấu hình</w:t>
+      </w:r>
+    </w:p>
+    <w:p>
+      <w:pPr>
+        <w:pStyle w:val="ListParagraph"/>
+        <w:ind w:left="0"/>
+        <w:rPr>
+          <w:rFonts w:ascii="Arial" w:hAnsi="Arial" w:cs="Arial"/>
+          <w:sz w:val="28"/>
+          <w:szCs w:val="28"/>
+        </w:rPr>
+      </w:pPr>
+      <w:r>
+        <w:rPr>
+          <w:rFonts w:ascii="Arial" w:hAnsi="Arial" w:cs="Arial"/>
+          <w:noProof/>
+          <w:sz w:val="28"/>
+          <w:szCs w:val="28"/>
+        </w:rPr>
+        <w:drawing>
+          <wp:inline distT="0" distB="0" distL="0" distR="0" wp14:anchorId="28F51F2F" wp14:editId="7C67D3EC">
+            <wp:extent cx="5943600" cy="2031365"/>
+            <wp:effectExtent l="0" t="0" r="0" b="6985"/>
+            <wp:docPr id="5" name="Picture 5" descr="Screen Clipping"/>
+            <wp:cNvGraphicFramePr>
+              <a:graphicFrameLocks xmlns:a="http://schemas.openxmlformats.org/drawingml/2006/main" noChangeAspect="1"/>
+            </wp:cNvGraphicFramePr>
+            <a:graphic xmlns:a="http://schemas.openxmlformats.org/drawingml/2006/main">
+              <a:graphicData uri="http://schemas.openxmlformats.org/drawingml/2006/picture">
+                <pic:pic xmlns:pic="http://schemas.openxmlformats.org/drawingml/2006/picture">
+                  <pic:nvPicPr>
+                    <pic:cNvPr id="5" name="064490F.tmp"/>
+                    <pic:cNvPicPr/>
+                  </pic:nvPicPr>
+                  <pic:blipFill>
+                    <a:blip r:embed="rId7">
+                      <a:extLst>
+                        <a:ext uri="{28A0092B-C50C-407E-A947-70E740481C1C}">
+                          <a14:useLocalDpi xmlns:a14="http://schemas.microsoft.com/office/drawing/2010/main" val="0"/>
+                        </a:ext>
+                      </a:extLst>
+                    </a:blip>
+                    <a:stretch>
+                      <a:fillRect/>
+                    </a:stretch>
+                  </pic:blipFill>
+                  <pic:spPr>
+                    <a:xfrm>
+                      <a:off x="0" y="0"/>
+                      <a:ext cx="5943600" cy="2031365"/>
+                    </a:xfrm>
+                    <a:prstGeom prst="rect">
+                      <a:avLst/>
+                    </a:prstGeom>
+                  </pic:spPr>
+                </pic:pic>
+              </a:graphicData>
+            </a:graphic>
+          </wp:inline>
+        </w:drawing>
+      </w:r>
+    </w:p>
+    <w:p>
+      <w:pPr>
+        <w:pStyle w:val="ListParagraph"/>
+        <w:numPr>
+          <w:ilvl w:val="2"/>
+          <w:numId w:val="3"/>
+        </w:numPr>
+        <w:rPr>
+          <w:rFonts w:ascii="Arial" w:hAnsi="Arial" w:cs="Arial"/>
+          <w:sz w:val="28"/>
+          <w:szCs w:val="28"/>
+        </w:rPr>
+      </w:pPr>
+      <w:r>
+        <w:rPr>
+          <w:rFonts w:ascii="Arial" w:hAnsi="Arial" w:cs="Arial"/>
+          <w:sz w:val="28"/>
+          <w:szCs w:val="28"/>
+        </w:rPr>
+        <w:t>So sánh RDB với AOF</w:t>
+      </w:r>
+    </w:p>
+    <w:tbl>
+      <w:tblPr>
+        <w:tblStyle w:val="TableGrid"/>
+        <w:tblW w:w="0" w:type="auto"/>
+        <w:tblInd w:w="-5" w:type="dxa"/>
+        <w:tblLook w:val="04A0" w:firstRow="1" w:lastRow="0" w:firstColumn="1" w:lastColumn="0" w:noHBand="0" w:noVBand="1"/>
+      </w:tblPr>
+      <w:tblGrid>
+        <w:gridCol w:w="5310"/>
+        <w:gridCol w:w="4045"/>
+      </w:tblGrid>
+      <w:tr>
+        <w:tc>
+          <w:tcPr>
+            <w:tcW w:w="5310" w:type="dxa"/>
+          </w:tcPr>
+          <w:p>
+            <w:pPr>
+              <w:pStyle w:val="ListParagraph"/>
+              <w:ind w:left="0"/>
+              <w:rPr>
+                <w:rFonts w:ascii="Arial" w:hAnsi="Arial" w:cs="Arial"/>
+                <w:sz w:val="28"/>
+                <w:szCs w:val="28"/>
+              </w:rPr>
+            </w:pPr>
+            <w:r>
+              <w:rPr>
+                <w:rFonts w:ascii="Arial" w:hAnsi="Arial" w:cs="Arial"/>
+                <w:sz w:val="28"/>
+                <w:szCs w:val="28"/>
+              </w:rPr>
+              <w:t>AOF</w:t>
+            </w:r>
+          </w:p>
+        </w:tc>
+        <w:tc>
+          <w:tcPr>
+            <w:tcW w:w="4045" w:type="dxa"/>
+          </w:tcPr>
+          <w:p>
+            <w:pPr>
+              <w:pStyle w:val="ListParagraph"/>
+              <w:ind w:left="0"/>
+              <w:rPr>
+                <w:rFonts w:ascii="Arial" w:hAnsi="Arial" w:cs="Arial"/>
+                <w:sz w:val="28"/>
+                <w:szCs w:val="28"/>
+              </w:rPr>
+            </w:pPr>
+            <w:r>
+              <w:rPr>
+                <w:rFonts w:ascii="Arial" w:hAnsi="Arial" w:cs="Arial"/>
+                <w:sz w:val="28"/>
+                <w:szCs w:val="28"/>
+              </w:rPr>
+              <w:t>RDB</w:t>
+            </w:r>
+          </w:p>
+        </w:tc>
+      </w:tr>
+      <w:tr>
+        <w:tc>
+          <w:tcPr>
+            <w:tcW w:w="5310" w:type="dxa"/>
+          </w:tcPr>
+          <w:p>
+            <w:pPr>
+              <w:pStyle w:val="ListParagraph"/>
+              <w:ind w:left="0"/>
+              <w:rPr>
+                <w:rFonts w:ascii="Arial" w:hAnsi="Arial" w:cs="Arial"/>
+                <w:sz w:val="28"/>
+                <w:szCs w:val="28"/>
+              </w:rPr>
+            </w:pPr>
+            <w:r>
+              <w:rPr>
+                <w:rFonts w:ascii="Arial" w:hAnsi="Arial" w:cs="Arial"/>
+                <w:sz w:val="28"/>
+                <w:szCs w:val="28"/>
+              </w:rPr>
+              <w:t>Hao bộ nhớ đĩa</w:t>
+            </w:r>
+          </w:p>
+        </w:tc>
+        <w:tc>
+          <w:tcPr>
+            <w:tcW w:w="4045" w:type="dxa"/>
+          </w:tcPr>
+          <w:p>
+            <w:pPr>
+              <w:pStyle w:val="ListParagraph"/>
+              <w:ind w:left="0"/>
+              <w:rPr>
+                <w:rFonts w:ascii="Arial" w:hAnsi="Arial" w:cs="Arial"/>
+                <w:sz w:val="28"/>
+                <w:szCs w:val="28"/>
+              </w:rPr>
+            </w:pPr>
+            <w:r>
+              <w:rPr>
+                <w:rFonts w:ascii="Arial" w:hAnsi="Arial" w:cs="Arial"/>
+                <w:sz w:val="28"/>
+                <w:szCs w:val="28"/>
+              </w:rPr>
+              <w:t>Ít tốn bộ nhớ đĩa</w:t>
+            </w:r>
+          </w:p>
+        </w:tc>
+      </w:tr>
+      <w:tr>
+        <w:tc>
+          <w:tcPr>
+            <w:tcW w:w="5310" w:type="dxa"/>
+          </w:tcPr>
+          <w:p>
+            <w:pPr>
+              <w:pStyle w:val="ListParagraph"/>
+              <w:ind w:left="0"/>
+              <w:rPr>
+                <w:rFonts w:ascii="Arial" w:hAnsi="Arial" w:cs="Arial"/>
+                <w:sz w:val="28"/>
+                <w:szCs w:val="28"/>
+              </w:rPr>
+            </w:pPr>
+            <w:r>
+              <w:rPr>
+                <w:rFonts w:ascii="Arial" w:hAnsi="Arial" w:cs="Arial"/>
+                <w:sz w:val="28"/>
+                <w:szCs w:val="28"/>
+              </w:rPr>
+              <w:t>Cung cấp độ bền tốt hơn (phục hồi điểm mới nhất trong thời gian)</w:t>
+            </w:r>
+          </w:p>
+        </w:tc>
+        <w:tc>
+          <w:tcPr>
+            <w:tcW w:w="4045" w:type="dxa"/>
+          </w:tcPr>
+          <w:p>
+            <w:pPr>
+              <w:pStyle w:val="ListParagraph"/>
+              <w:ind w:left="0"/>
+              <w:rPr>
+                <w:rFonts w:ascii="Arial" w:hAnsi="Arial" w:cs="Arial"/>
+                <w:sz w:val="28"/>
+                <w:szCs w:val="28"/>
+              </w:rPr>
+            </w:pPr>
+            <w:r>
+              <w:rPr>
+                <w:rFonts w:ascii="Arial" w:hAnsi="Arial" w:cs="Arial"/>
+                <w:sz w:val="28"/>
+                <w:szCs w:val="28"/>
+              </w:rPr>
+              <w:t>Ít bền</w:t>
+            </w:r>
+          </w:p>
+        </w:tc>
+      </w:tr>
+      <w:tr>
+        <w:tc>
+          <w:tcPr>
+            <w:tcW w:w="5310" w:type="dxa"/>
+          </w:tcPr>
+          <w:p>
+            <w:pPr>
+              <w:pStyle w:val="ListParagraph"/>
+              <w:ind w:left="0"/>
+              <w:rPr>
+                <w:rFonts w:ascii="Arial" w:hAnsi="Arial" w:cs="Arial"/>
+                <w:sz w:val="28"/>
+                <w:szCs w:val="28"/>
+              </w:rPr>
+            </w:pPr>
+            <w:r>
+              <w:rPr>
+                <w:rFonts w:ascii="Arial" w:hAnsi="Arial" w:cs="Arial"/>
+                <w:sz w:val="28"/>
+                <w:szCs w:val="28"/>
+              </w:rPr>
+              <w:t>Thời gian phục hồi lâu d</w:t>
+            </w:r>
+            <w:r>
+              <w:rPr>
+                <w:rFonts w:ascii="Arial" w:hAnsi="Arial" w:cs="Arial"/>
+                <w:sz w:val="28"/>
+                <w:szCs w:val="28"/>
+              </w:rPr>
+              <w:t>o kích thước</w:t>
+            </w:r>
+            <w:r>
+              <w:rPr>
+                <w:rFonts w:ascii="Arial" w:hAnsi="Arial" w:cs="Arial"/>
+                <w:sz w:val="28"/>
+                <w:szCs w:val="28"/>
+              </w:rPr>
+              <w:t xml:space="preserve"> file lớn</w:t>
+            </w:r>
+          </w:p>
+        </w:tc>
+        <w:tc>
+          <w:tcPr>
+            <w:tcW w:w="4045" w:type="dxa"/>
+          </w:tcPr>
+          <w:p>
+            <w:pPr>
+              <w:pStyle w:val="ListParagraph"/>
+              <w:ind w:left="0"/>
+              <w:rPr>
+                <w:rFonts w:ascii="Arial" w:hAnsi="Arial" w:cs="Arial"/>
+                <w:sz w:val="28"/>
+                <w:szCs w:val="28"/>
+              </w:rPr>
+            </w:pPr>
+            <w:r>
+              <w:rPr>
+                <w:rFonts w:ascii="Arial" w:hAnsi="Arial" w:cs="Arial"/>
+                <w:sz w:val="28"/>
+                <w:szCs w:val="28"/>
+              </w:rPr>
+              <w:t>Phục hồi nhanh</w:t>
+            </w:r>
+          </w:p>
+        </w:tc>
+      </w:tr>
+      <w:tr>
+        <w:tc>
+          <w:tcPr>
+            <w:tcW w:w="5310" w:type="dxa"/>
+          </w:tcPr>
+          <w:p>
+            <w:pPr>
+              <w:pStyle w:val="ListParagraph"/>
+              <w:ind w:left="0"/>
+              <w:rPr>
+                <w:rFonts w:ascii="Arial" w:hAnsi="Arial" w:cs="Arial"/>
+                <w:sz w:val="28"/>
+                <w:szCs w:val="28"/>
+              </w:rPr>
+            </w:pPr>
+            <w:r>
+              <w:rPr>
+                <w:rFonts w:ascii="Arial" w:hAnsi="Arial" w:cs="Arial"/>
+                <w:sz w:val="28"/>
+                <w:szCs w:val="28"/>
+              </w:rPr>
+              <w:lastRenderedPageBreak/>
+              <w:t xml:space="preserve">Không gian đĩa cần mở rộng, vì </w:t>
+            </w:r>
+            <w:r>
+              <w:rPr>
+                <w:rFonts w:ascii="Arial" w:hAnsi="Arial" w:cs="Arial"/>
+                <w:sz w:val="28"/>
+                <w:szCs w:val="28"/>
+              </w:rPr>
+              <w:t>File tăng kích cỡ theo thời gian</w:t>
+            </w:r>
+          </w:p>
+        </w:tc>
+        <w:tc>
+          <w:tcPr>
+            <w:tcW w:w="4045" w:type="dxa"/>
+          </w:tcPr>
+          <w:p>
+            <w:pPr>
+              <w:pStyle w:val="ListParagraph"/>
+              <w:ind w:left="0"/>
+              <w:rPr>
+                <w:rFonts w:ascii="Arial" w:hAnsi="Arial" w:cs="Arial"/>
+                <w:sz w:val="28"/>
+                <w:szCs w:val="28"/>
+              </w:rPr>
+            </w:pPr>
+            <w:r>
+              <w:rPr>
+                <w:rFonts w:ascii="Arial" w:hAnsi="Arial" w:cs="Arial"/>
+                <w:sz w:val="28"/>
+                <w:szCs w:val="28"/>
+              </w:rPr>
+              <w:t>Không gian đĩa ít mở rộng, vì thực hiện một lần vài giờ</w:t>
+            </w:r>
+          </w:p>
+        </w:tc>
+      </w:tr>
+    </w:tbl>
+    <w:p>
+      <w:pPr>
+        <w:pStyle w:val="ListParagraph"/>
+        <w:ind w:left="2340"/>
+        <w:rPr>
+          <w:rFonts w:ascii="Arial" w:hAnsi="Arial" w:cs="Arial"/>
+          <w:sz w:val="28"/>
+          <w:szCs w:val="28"/>
+        </w:rPr>
+      </w:pPr>
+    </w:p>
+    <w:p>
+      <w:pPr>
+        <w:pStyle w:val="ListParagraph"/>
+        <w:numPr>
+          <w:ilvl w:val="2"/>
+          <w:numId w:val="3"/>
+        </w:numPr>
+        <w:rPr>
+          <w:rFonts w:ascii="Arial" w:hAnsi="Arial" w:cs="Arial"/>
+          <w:sz w:val="28"/>
+          <w:szCs w:val="28"/>
+        </w:rPr>
+      </w:pPr>
+      <w:r>
+        <w:rPr>
+          <w:rFonts w:ascii="Arial" w:hAnsi="Arial" w:cs="Arial"/>
+          <w:sz w:val="28"/>
+          <w:szCs w:val="28"/>
+        </w:rPr>
+        <w:t xml:space="preserve">Nguồn: </w:t>
+      </w:r>
+      <w:hyperlink r:id="rId8" w:history="1">
+        <w:r>
+          <w:rPr>
+            <w:rStyle w:val="Hyperlink"/>
+            <w:rFonts w:ascii="Arial" w:hAnsi="Arial" w:cs="Arial"/>
+            <w:sz w:val="28"/>
+            <w:szCs w:val="28"/>
+          </w:rPr>
+          <w:t>https://redis.io/topics/persistence</w:t>
+        </w:r>
+      </w:hyperlink>
+    </w:p>
+    <w:p>
+      <w:pPr>
+        <w:pStyle w:val="ListParagraph"/>
+        <w:numPr>
+          <w:ilvl w:val="1"/>
+          <w:numId w:val="3"/>
+        </w:numPr>
+        <w:rPr>
+          <w:rFonts w:ascii="Arial" w:hAnsi="Arial" w:cs="Arial"/>
+          <w:b/>
+          <w:sz w:val="28"/>
+          <w:szCs w:val="28"/>
+        </w:rPr>
+      </w:pPr>
+      <w:r>
+        <w:rPr>
+          <w:rFonts w:ascii="Arial" w:hAnsi="Arial" w:cs="Arial"/>
+          <w:b/>
+          <w:sz w:val="28"/>
+          <w:szCs w:val="28"/>
+        </w:rPr>
+        <w:t xml:space="preserve">Redis </w:t>
+      </w:r>
+      <w:r>
+        <w:rPr>
+          <w:rFonts w:ascii="Arial" w:hAnsi="Arial" w:cs="Arial"/>
+          <w:b/>
+          <w:sz w:val="28"/>
+          <w:szCs w:val="28"/>
+        </w:rPr>
+        <w:t>Cluster</w:t>
+      </w:r>
+      <w:r>
+        <w:rPr>
+          <w:rFonts w:ascii="Arial" w:hAnsi="Arial" w:cs="Arial"/>
+          <w:b/>
+          <w:sz w:val="28"/>
+          <w:szCs w:val="28"/>
+        </w:rPr>
+        <w:t xml:space="preserve"> (gom nhóm)</w:t>
+      </w:r>
+      <w:r>
+        <w:rPr>
+          <w:rFonts w:ascii="Arial" w:hAnsi="Arial" w:cs="Arial"/>
+          <w:b/>
+          <w:sz w:val="28"/>
+          <w:szCs w:val="28"/>
+        </w:rPr>
+        <w:t>:</w:t>
+      </w:r>
+    </w:p>
+    <w:p>
+      <w:pPr>
+        <w:pStyle w:val="ListParagraph"/>
+        <w:numPr>
+          <w:ilvl w:val="2"/>
+          <w:numId w:val="3"/>
+        </w:numPr>
+        <w:rPr>
+          <w:rFonts w:ascii="Arial" w:hAnsi="Arial" w:cs="Arial"/>
+          <w:sz w:val="28"/>
+          <w:szCs w:val="28"/>
+        </w:rPr>
+      </w:pPr>
+      <w:r>
+        <w:rPr>
+          <w:rFonts w:ascii="Arial" w:hAnsi="Arial" w:cs="Arial"/>
+          <w:sz w:val="28"/>
+          <w:szCs w:val="28"/>
+        </w:rPr>
+        <w:t xml:space="preserve">Clustering là một kỹ thuật </w:t>
+      </w:r>
+      <w:r>
+        <w:rPr>
+          <w:rFonts w:ascii="Arial" w:hAnsi="Arial" w:cs="Arial"/>
+          <w:sz w:val="28"/>
+          <w:szCs w:val="28"/>
+        </w:rPr>
+        <w:t>cho phép</w:t>
+      </w:r>
+      <w:r>
+        <w:rPr>
+          <w:rFonts w:ascii="Arial" w:hAnsi="Arial" w:cs="Arial"/>
+          <w:sz w:val="28"/>
+          <w:szCs w:val="28"/>
+        </w:rPr>
+        <w:t xml:space="preserve"> dữ liệu có thể được chia</w:t>
+      </w:r>
+      <w:r>
+        <w:rPr>
+          <w:rFonts w:ascii="Arial" w:hAnsi="Arial" w:cs="Arial"/>
+          <w:sz w:val="28"/>
+          <w:szCs w:val="28"/>
+        </w:rPr>
+        <w:t xml:space="preserve"> ra và nằm</w:t>
+      </w:r>
+      <w:r>
+        <w:rPr>
+          <w:rFonts w:ascii="Arial" w:hAnsi="Arial" w:cs="Arial"/>
+          <w:sz w:val="28"/>
+          <w:szCs w:val="28"/>
+        </w:rPr>
+        <w:t xml:space="preserve"> nhiều máy tính. Lợi thế chính là</w:t>
+      </w:r>
+      <w:r>
+        <w:rPr>
+          <w:rFonts w:ascii="Arial" w:hAnsi="Arial" w:cs="Arial"/>
+          <w:sz w:val="28"/>
+          <w:szCs w:val="28"/>
+        </w:rPr>
+        <w:t xml:space="preserve"> dùng</w:t>
+      </w:r>
+      <w:r>
+        <w:rPr>
+          <w:rFonts w:ascii="Arial" w:hAnsi="Arial" w:cs="Arial"/>
+          <w:sz w:val="28"/>
+          <w:szCs w:val="28"/>
+        </w:rPr>
+        <w:t xml:space="preserve"> nhiều dữ liệu hơn vì nó là sự kết hợp </w:t>
+      </w:r>
+      <w:r>
+        <w:rPr>
+          <w:rFonts w:ascii="Arial" w:hAnsi="Arial" w:cs="Arial"/>
+          <w:sz w:val="28"/>
+          <w:szCs w:val="28"/>
+        </w:rPr>
+        <w:t xml:space="preserve">RAM của </w:t>
+      </w:r>
+      <w:r>
+        <w:rPr>
+          <w:rFonts w:ascii="Arial" w:hAnsi="Arial" w:cs="Arial"/>
+          <w:sz w:val="28"/>
+          <w:szCs w:val="28"/>
+        </w:rPr>
+        <w:t>các máy tính</w:t>
+      </w:r>
+      <w:r>
+        <w:rPr>
+          <w:rFonts w:ascii="Arial" w:hAnsi="Arial" w:cs="Arial"/>
+          <w:sz w:val="28"/>
+          <w:szCs w:val="28"/>
+        </w:rPr>
+        <w:t>.</w:t>
+      </w:r>
+    </w:p>
+    <w:p>
+      <w:pPr>
+        <w:pStyle w:val="ListParagraph"/>
+        <w:numPr>
+          <w:ilvl w:val="2"/>
+          <w:numId w:val="3"/>
+        </w:numPr>
+        <w:rPr>
+          <w:rFonts w:ascii="Arial" w:hAnsi="Arial" w:cs="Arial"/>
+          <w:sz w:val="28"/>
+          <w:szCs w:val="28"/>
+        </w:rPr>
+      </w:pPr>
+      <w:r>
+        <w:rPr>
+          <w:rFonts w:ascii="Arial" w:hAnsi="Arial" w:cs="Arial"/>
+          <w:sz w:val="28"/>
+          <w:szCs w:val="28"/>
+        </w:rPr>
+        <w:t>Giả sử chúng ta có một máy chủ redis với 64GB</w:t>
+      </w:r>
+      <w:r>
+        <w:rPr>
+          <w:rFonts w:ascii="Arial" w:hAnsi="Arial" w:cs="Arial"/>
+          <w:sz w:val="28"/>
+          <w:szCs w:val="28"/>
+        </w:rPr>
+        <w:t xml:space="preserve"> RAM, </w:t>
+      </w:r>
+      <w:r>
+        <w:rPr>
+          <w:rFonts w:ascii="Arial" w:hAnsi="Arial" w:cs="Arial"/>
+          <w:sz w:val="28"/>
+          <w:szCs w:val="28"/>
+        </w:rPr>
+        <w:t xml:space="preserve"> nghĩa là chúng ta chỉ có thể có 64GB dữ liệu. Bây giờ nếu chúng ta có 10 máy tính được nhóm lại với mỗi 64GB RAM thì chúng ta có thể lưu trữ 640GB dữ liệu.</w:t>
+      </w:r>
+    </w:p>
+    <w:p>
+      <w:pPr>
+        <w:pStyle w:val="ListParagraph"/>
+        <w:ind w:left="0"/>
+        <w:jc w:val="center"/>
+        <w:rPr>
+          <w:rFonts w:ascii="Arial" w:hAnsi="Arial" w:cs="Arial"/>
+          <w:sz w:val="28"/>
+          <w:szCs w:val="28"/>
+        </w:rPr>
+      </w:pPr>
+      <w:r>
+        <w:rPr>
+          <w:rFonts w:ascii="Arial" w:hAnsi="Arial" w:cs="Arial"/>
+          <w:noProof/>
+          <w:sz w:val="28"/>
+          <w:szCs w:val="28"/>
+        </w:rPr>
+        <w:drawing>
+          <wp:inline distT="0" distB="0" distL="0" distR="0" wp14:anchorId="2DB3ACF0" wp14:editId="34BE97B0">
+            <wp:extent cx="5506218" cy="3572374"/>
+            <wp:effectExtent l="0" t="0" r="0" b="9525"/>
+            <wp:docPr id="9" name="Picture 9" descr="Screen Clipping"/>
+            <wp:cNvGraphicFramePr>
+              <a:graphicFrameLocks xmlns:a="http://schemas.openxmlformats.org/drawingml/2006/main" noChangeAspect="1"/>
+            </wp:cNvGraphicFramePr>
+            <a:graphic xmlns:a="http://schemas.openxmlformats.org/drawingml/2006/main">
+              <a:graphicData uri="http://schemas.openxmlformats.org/drawingml/2006/picture">
+                <pic:pic xmlns:pic="http://schemas.openxmlformats.org/drawingml/2006/picture">
+                  <pic:nvPicPr>
+                    <pic:cNvPr id="9" name="0644D6B.tmp"/>
+                    <pic:cNvPicPr/>
+                  </pic:nvPicPr>
+                  <pic:blipFill>
+                    <a:blip r:embed="rId9">
+                      <a:extLst>
+                        <a:ext uri="{28A0092B-C50C-407E-A947-70E740481C1C}">
+                          <a14:useLocalDpi xmlns:a14="http://schemas.microsoft.com/office/drawing/2010/main" val="0"/>
+                        </a:ext>
+                      </a:extLst>
+                    </a:blip>
+                    <a:stretch>
+                      <a:fillRect/>
+                    </a:stretch>
+                  </pic:blipFill>
+                  <pic:spPr>
+                    <a:xfrm>
+                      <a:off x="0" y="0"/>
+                      <a:ext cx="5506218" cy="3572374"/>
+                    </a:xfrm>
+                    <a:prstGeom prst="rect">
+                      <a:avLst/>
+                    </a:prstGeom>
+                  </pic:spPr>
+                </pic:pic>
+              </a:graphicData>
+            </a:graphic>
+          </wp:inline>
+        </w:drawing>
+      </w:r>
+    </w:p>
+    <w:p>
+      <w:pPr>
+        <w:pStyle w:val="ListParagraph"/>
+        <w:numPr>
+          <w:ilvl w:val="2"/>
+          <w:numId w:val="3"/>
+        </w:numPr>
+        <w:rPr>
+          <w:rFonts w:ascii="Arial" w:hAnsi="Arial" w:cs="Arial"/>
+          <w:sz w:val="28"/>
+          <w:szCs w:val="28"/>
+        </w:rPr>
+      </w:pPr>
+      <w:r>
+        <w:rPr>
+          <w:rFonts w:ascii="Arial" w:hAnsi="Arial" w:cs="Arial"/>
+          <w:sz w:val="28"/>
+          <w:szCs w:val="28"/>
+        </w:rPr>
+        <w:t>Trong hình trên,</w:t>
+      </w:r>
+      <w:r>
+        <w:rPr>
+          <w:rFonts w:ascii="Arial" w:hAnsi="Arial" w:cs="Arial"/>
+          <w:sz w:val="28"/>
+          <w:szCs w:val="28"/>
+        </w:rPr>
+        <w:t xml:space="preserve"> </w:t>
+      </w:r>
+      <w:r>
+        <w:rPr>
+          <w:rFonts w:ascii="Arial" w:hAnsi="Arial" w:cs="Arial"/>
+          <w:sz w:val="28"/>
+          <w:szCs w:val="28"/>
+        </w:rPr>
+        <w:t>chúng ta có thể thấy rằng dữ liệu được chia thành bốn nút. Mỗi nút là một máy chủ redis được cấu hình như một nút cụm.</w:t>
+      </w:r>
+    </w:p>
+    <w:p>
+      <w:pPr>
+        <w:pStyle w:val="ListParagraph"/>
+        <w:numPr>
+          <w:ilvl w:val="2"/>
+          <w:numId w:val="3"/>
+        </w:numPr>
+        <w:rPr>
+          <w:rFonts w:ascii="Arial" w:hAnsi="Arial" w:cs="Arial"/>
+          <w:sz w:val="28"/>
+          <w:szCs w:val="28"/>
+        </w:rPr>
+      </w:pPr>
+      <w:r>
+        <w:rPr>
+          <w:rFonts w:ascii="Arial" w:hAnsi="Arial" w:cs="Arial"/>
+          <w:sz w:val="28"/>
+          <w:szCs w:val="28"/>
+        </w:rPr>
+        <w:t xml:space="preserve">Nếu một nút </w:t>
+      </w:r>
+      <w:r>
+        <w:rPr>
+          <w:rFonts w:ascii="Arial" w:hAnsi="Arial" w:cs="Arial"/>
+          <w:sz w:val="28"/>
+          <w:szCs w:val="28"/>
+        </w:rPr>
+        <w:t>chết</w:t>
+      </w:r>
+      <w:r>
+        <w:rPr>
+          <w:rFonts w:ascii="Arial" w:hAnsi="Arial" w:cs="Arial"/>
+          <w:sz w:val="28"/>
+          <w:szCs w:val="28"/>
+        </w:rPr>
+        <w:t>, toàn bộ nhóm ngừng hoạt động.</w:t>
+      </w:r>
+    </w:p>
+    <w:p>
+      <w:pPr>
+        <w:pStyle w:val="ListParagraph"/>
+        <w:numPr>
+          <w:ilvl w:val="2"/>
+          <w:numId w:val="3"/>
+        </w:numPr>
+        <w:rPr>
+          <w:rFonts w:ascii="Arial" w:hAnsi="Arial" w:cs="Arial"/>
+          <w:sz w:val="28"/>
+          <w:szCs w:val="28"/>
+        </w:rPr>
+      </w:pPr>
+      <w:r>
+        <w:rPr>
+          <w:rFonts w:ascii="Arial" w:hAnsi="Arial" w:cs="Arial"/>
+          <w:sz w:val="28"/>
+          <w:szCs w:val="28"/>
+        </w:rPr>
+        <w:t xml:space="preserve">Nguồn: </w:t>
+      </w:r>
+      <w:hyperlink r:id="rId10" w:history="1">
+        <w:r>
+          <w:rPr>
+            <w:rStyle w:val="Hyperlink"/>
+            <w:rFonts w:ascii="Arial" w:hAnsi="Arial" w:cs="Arial"/>
+            <w:sz w:val="28"/>
+            <w:szCs w:val="28"/>
+          </w:rPr>
+          <w:t>https://redis.io/topics/cluster-tutorial</w:t>
+        </w:r>
+      </w:hyperlink>
+      <w:r>
+        <w:rPr>
+          <w:rFonts w:ascii="Arial" w:hAnsi="Arial" w:cs="Arial"/>
+          <w:sz w:val="28"/>
+          <w:szCs w:val="28"/>
+        </w:rPr>
+        <w:t xml:space="preserve">, </w:t>
+      </w:r>
+      <w:hyperlink r:id="rId11" w:history="1">
+        <w:r>
+          <w:rPr>
+            <w:rStyle w:val="Hyperlink"/>
+            <w:rFonts w:ascii="Arial" w:hAnsi="Arial" w:cs="Arial"/>
+            <w:sz w:val="28"/>
+            <w:szCs w:val="28"/>
+          </w:rPr>
+          <w:t>http://qnimate.com/overview-of-redis-architecture/</w:t>
+        </w:r>
+      </w:hyperlink>
+    </w:p>
+    <w:p>
+      <w:pPr>
+        <w:pStyle w:val="ListParagraph"/>
+        <w:numPr>
+          <w:ilvl w:val="1"/>
+          <w:numId w:val="3"/>
+        </w:numPr>
+        <w:rPr>
+          <w:rFonts w:ascii="Arial" w:hAnsi="Arial" w:cs="Arial"/>
+          <w:b/>
+          <w:sz w:val="28"/>
+          <w:szCs w:val="28"/>
+        </w:rPr>
+      </w:pPr>
+      <w:r>
+        <w:rPr>
+          <w:rFonts w:ascii="Arial" w:hAnsi="Arial" w:cs="Arial"/>
+          <w:b/>
+          <w:sz w:val="28"/>
+          <w:szCs w:val="28"/>
+        </w:rPr>
+        <w:t>Replication(</w:t>
+      </w:r>
+      <w:r>
+        <w:rPr>
+          <w:rFonts w:ascii="Arial" w:hAnsi="Arial" w:cs="Arial"/>
+          <w:b/>
+          <w:sz w:val="28"/>
+          <w:szCs w:val="28"/>
+        </w:rPr>
+        <w:t>Nhân bản</w:t>
+      </w:r>
+      <w:r>
+        <w:rPr>
+          <w:rFonts w:ascii="Arial" w:hAnsi="Arial" w:cs="Arial"/>
+          <w:b/>
+          <w:sz w:val="28"/>
+          <w:szCs w:val="28"/>
+        </w:rPr>
+        <w:t>)</w:t>
+      </w:r>
+    </w:p>
+    <w:p>
+      <w:pPr>
+        <w:pStyle w:val="ListParagraph"/>
+        <w:numPr>
+          <w:ilvl w:val="2"/>
+          <w:numId w:val="3"/>
+        </w:numPr>
+        <w:rPr>
+          <w:rFonts w:ascii="Arial" w:hAnsi="Arial" w:cs="Arial"/>
+          <w:sz w:val="28"/>
+          <w:szCs w:val="28"/>
+        </w:rPr>
+      </w:pPr>
+      <w:r>
+        <w:rPr>
+          <w:rFonts w:ascii="Arial" w:hAnsi="Arial" w:cs="Arial"/>
+          <w:sz w:val="28"/>
+          <w:szCs w:val="28"/>
+        </w:rPr>
+        <w:lastRenderedPageBreak/>
+        <w:t>L</w:t>
+      </w:r>
+      <w:r>
+        <w:rPr>
+          <w:rFonts w:ascii="Arial" w:hAnsi="Arial" w:cs="Arial"/>
+          <w:sz w:val="28"/>
+          <w:szCs w:val="28"/>
+        </w:rPr>
+        <w:t>à một kỹ thuật liên quan đến nhiều máy tính để cho phép chia sẻ khả năng truy cập dữ liệu. Trong một môi trường nhân rộng, nhiều máy tính chia sẻ cùng một dữ liệu với nhau để ngay cả khi một vài máy tính bị hỏng, tất cả dữ liệu sẽ có sẵn</w:t>
+      </w:r>
+      <w:r>
+        <w:rPr>
+          <w:rFonts w:ascii="Arial" w:hAnsi="Arial" w:cs="Arial"/>
+          <w:sz w:val="28"/>
+          <w:szCs w:val="28"/>
+        </w:rPr>
+        <w:t>.</w:t>
+      </w:r>
+    </w:p>
+    <w:p>
+      <w:pPr>
+        <w:pStyle w:val="ListParagraph"/>
+        <w:numPr>
+          <w:ilvl w:val="2"/>
+          <w:numId w:val="3"/>
+        </w:numPr>
+        <w:rPr>
+          <w:rFonts w:ascii="Arial" w:hAnsi="Arial" w:cs="Arial"/>
+          <w:sz w:val="28"/>
+          <w:szCs w:val="28"/>
+        </w:rPr>
+      </w:pPr>
+      <w:r>
+        <w:rPr>
+          <w:rFonts w:ascii="Arial" w:hAnsi="Arial" w:cs="Arial"/>
+          <w:sz w:val="28"/>
+          <w:szCs w:val="28"/>
+        </w:rPr>
+        <w:t xml:space="preserve">Tất cả các nô lệ có chứa chính xác cùng một dữ liệu như tổng thể. Có thể có nhiều như nô lệ cho mỗi máy chủ chính. Khi một nô lệ mới được đưa vào môi trường, </w:t>
+      </w:r>
+      <w:r>
+        <w:rPr>
+          <w:rFonts w:ascii="Arial" w:hAnsi="Arial" w:cs="Arial"/>
+          <w:sz w:val="28"/>
+          <w:szCs w:val="28"/>
+        </w:rPr>
+        <w:t>thì nó sẽ</w:t>
+      </w:r>
+      <w:r>
+        <w:rPr>
+          <w:rFonts w:ascii="Arial" w:hAnsi="Arial" w:cs="Arial"/>
+          <w:sz w:val="28"/>
+          <w:szCs w:val="28"/>
+        </w:rPr>
+        <w:t xml:space="preserve"> tự động đồng bộ hóa tất cả dữ liệu</w:t>
+      </w:r>
+      <w:r>
+        <w:rPr>
+          <w:rFonts w:ascii="Arial" w:hAnsi="Arial" w:cs="Arial"/>
+          <w:sz w:val="28"/>
+          <w:szCs w:val="28"/>
+        </w:rPr>
+        <w:t>.</w:t>
+      </w:r>
+    </w:p>
+    <w:p>
+      <w:pPr>
+        <w:pStyle w:val="ListParagraph"/>
+        <w:numPr>
+          <w:ilvl w:val="2"/>
+          <w:numId w:val="3"/>
+        </w:numPr>
+        <w:rPr>
+          <w:rFonts w:ascii="Arial" w:hAnsi="Arial" w:cs="Arial"/>
+          <w:sz w:val="28"/>
+          <w:szCs w:val="28"/>
+        </w:rPr>
+      </w:pPr>
+      <w:r>
+        <w:rPr>
+          <w:rFonts w:ascii="Arial" w:hAnsi="Arial" w:cs="Arial"/>
+          <w:sz w:val="28"/>
+          <w:szCs w:val="28"/>
+        </w:rPr>
+        <w:t>Mọi truy vấn được đưa đến master, master sẽ thực hiện các hoạt động. Khi có thao tác ghi master sẽ phân phối dữ liệu đó đến Slave</w:t>
+      </w:r>
+      <w:r>
+        <w:rPr>
+          <w:rFonts w:ascii="Arial" w:hAnsi="Arial" w:cs="Arial"/>
+          <w:sz w:val="28"/>
+          <w:szCs w:val="28"/>
+        </w:rPr>
+        <w:t>.</w:t>
+      </w:r>
+    </w:p>
+    <w:p>
+      <w:pPr>
+        <w:pStyle w:val="ListParagraph"/>
+        <w:ind w:left="0"/>
+        <w:jc w:val="center"/>
+        <w:rPr>
+          <w:rFonts w:ascii="Arial" w:hAnsi="Arial" w:cs="Arial"/>
+          <w:sz w:val="28"/>
+          <w:szCs w:val="28"/>
+        </w:rPr>
+      </w:pPr>
+      <w:r>
+        <w:rPr>
+          <w:rFonts w:ascii="Arial" w:hAnsi="Arial" w:cs="Arial"/>
+          <w:noProof/>
+          <w:sz w:val="28"/>
+          <w:szCs w:val="28"/>
+        </w:rPr>
+        <w:drawing>
+          <wp:inline distT="0" distB="0" distL="0" distR="0" wp14:anchorId="35C7C949" wp14:editId="16728CCF">
+            <wp:extent cx="5943600" cy="3361055"/>
+            <wp:effectExtent l="0" t="0" r="0" b="0"/>
+            <wp:docPr id="7" name="Picture 7" descr="Screen Clipping"/>
+            <wp:cNvGraphicFramePr>
+              <a:graphicFrameLocks xmlns:a="http://schemas.openxmlformats.org/drawingml/2006/main" noChangeAspect="1"/>
+            </wp:cNvGraphicFramePr>
+            <a:graphic xmlns:a="http://schemas.openxmlformats.org/drawingml/2006/main">
+              <a:graphicData uri="http://schemas.openxmlformats.org/drawingml/2006/picture">
+                <pic:pic xmlns:pic="http://schemas.openxmlformats.org/drawingml/2006/picture">
+                  <pic:nvPicPr>
+                    <pic:cNvPr id="7" name="0646EC9.tmp"/>
+                    <pic:cNvPicPr/>
+                  </pic:nvPicPr>
+                  <pic:blipFill>
+                    <a:blip r:embed="rId12">
+                      <a:extLst>
+                        <a:ext uri="{28A0092B-C50C-407E-A947-70E740481C1C}">
+                          <a14:useLocalDpi xmlns:a14="http://schemas.microsoft.com/office/drawing/2010/main" val="0"/>
+                        </a:ext>
+                      </a:extLst>
+                    </a:blip>
+                    <a:stretch>
+                      <a:fillRect/>
+                    </a:stretch>
+                  </pic:blipFill>
+                  <pic:spPr>
+                    <a:xfrm>
+                      <a:off x="0" y="0"/>
+                      <a:ext cx="5943600" cy="3361055"/>
+                    </a:xfrm>
+                    <a:prstGeom prst="rect">
+                      <a:avLst/>
+                    </a:prstGeom>
+                  </pic:spPr>
+                </pic:pic>
+              </a:graphicData>
+            </a:graphic>
+          </wp:inline>
+        </w:drawing>
+      </w:r>
+    </w:p>
+    <w:p>
+      <w:pPr>
+        <w:pStyle w:val="ListParagraph"/>
+        <w:ind w:left="2340"/>
+        <w:rPr>
+          <w:rFonts w:ascii="Arial" w:hAnsi="Arial" w:cs="Arial"/>
+          <w:sz w:val="28"/>
+          <w:szCs w:val="28"/>
+        </w:rPr>
+      </w:pPr>
+    </w:p>
+    <w:p>
+      <w:pPr>
+        <w:pStyle w:val="ListParagraph"/>
+        <w:numPr>
+          <w:ilvl w:val="2"/>
+          <w:numId w:val="3"/>
+        </w:numPr>
+        <w:rPr>
+          <w:rFonts w:ascii="Arial" w:hAnsi="Arial" w:cs="Arial"/>
+          <w:sz w:val="28"/>
+          <w:szCs w:val="28"/>
+        </w:rPr>
+      </w:pPr>
+      <w:r>
+        <w:rPr>
+          <w:rFonts w:ascii="Arial" w:hAnsi="Arial" w:cs="Arial"/>
+          <w:sz w:val="28"/>
+          <w:szCs w:val="28"/>
+        </w:rPr>
+        <w:t>Khi một master và một slave kết nối tốt, master giữ nô lệ</w:t>
+      </w:r>
+      <w:r>
+        <w:rPr>
+          <w:rFonts w:ascii="Arial" w:hAnsi="Arial" w:cs="Arial"/>
+          <w:sz w:val="28"/>
+          <w:szCs w:val="28"/>
+        </w:rPr>
+        <w:t xml:space="preserve"> cho việc</w:t>
+      </w:r>
+      <w:r>
+        <w:rPr>
+          <w:rFonts w:ascii="Arial" w:hAnsi="Arial" w:cs="Arial"/>
+          <w:sz w:val="28"/>
+          <w:szCs w:val="28"/>
+        </w:rPr>
+        <w:t xml:space="preserve"> cập nhật bằng cách gửi một luồng lệnh để tái tạo các </w:t>
+      </w:r>
+      <w:r>
+        <w:rPr>
+          <w:rFonts w:ascii="Arial" w:hAnsi="Arial" w:cs="Arial"/>
+          <w:sz w:val="28"/>
+          <w:szCs w:val="28"/>
+        </w:rPr>
+        <w:t>thay đổi</w:t>
+      </w:r>
+      <w:r>
+        <w:rPr>
+          <w:rFonts w:ascii="Arial" w:hAnsi="Arial" w:cs="Arial"/>
+          <w:sz w:val="28"/>
+          <w:szCs w:val="28"/>
+        </w:rPr>
+        <w:t xml:space="preserve"> trên tập dữ liệu xảy ra trong bộ dữ liệu tổng thể</w:t>
+      </w:r>
+      <w:r>
+        <w:rPr>
+          <w:rFonts w:ascii="Arial" w:hAnsi="Arial" w:cs="Arial"/>
+          <w:sz w:val="28"/>
+          <w:szCs w:val="28"/>
+        </w:rPr>
+        <w:t>.</w:t>
+      </w:r>
+      <w:r>
+        <w:rPr>
+          <w:rFonts w:ascii="Arial" w:hAnsi="Arial" w:cs="Arial"/>
+          <w:sz w:val="28"/>
+          <w:szCs w:val="28"/>
+        </w:rPr>
+        <w:t xml:space="preserve"> (lệnh ghi, key hết hạn, thu hồi key ….)</w:t>
+      </w:r>
+      <w:r>
+        <w:rPr>
+          <w:rFonts w:ascii="Arial" w:hAnsi="Arial" w:cs="Arial"/>
+          <w:sz w:val="28"/>
+          <w:szCs w:val="28"/>
+        </w:rPr>
+        <w:t>.</w:t>
+      </w:r>
+    </w:p>
+    <w:p>
+      <w:pPr>
+        <w:pStyle w:val="ListParagraph"/>
+        <w:numPr>
+          <w:ilvl w:val="2"/>
+          <w:numId w:val="3"/>
+        </w:numPr>
+        <w:rPr>
+          <w:rFonts w:ascii="Arial" w:hAnsi="Arial" w:cs="Arial"/>
+          <w:sz w:val="28"/>
+          <w:szCs w:val="28"/>
+        </w:rPr>
+      </w:pPr>
+      <w:r>
+        <w:rPr>
+          <w:rFonts w:ascii="Arial" w:hAnsi="Arial" w:cs="Arial"/>
+          <w:sz w:val="28"/>
+          <w:szCs w:val="28"/>
+        </w:rPr>
+        <w:t xml:space="preserve">Khi mối </w:t>
+      </w:r>
+      <w:r>
+        <w:rPr>
+          <w:rFonts w:ascii="Arial" w:hAnsi="Arial" w:cs="Arial"/>
+          <w:sz w:val="28"/>
+          <w:szCs w:val="28"/>
+        </w:rPr>
+        <w:t>kết nối</w:t>
+      </w:r>
+      <w:r>
+        <w:rPr>
+          <w:rFonts w:ascii="Arial" w:hAnsi="Arial" w:cs="Arial"/>
+          <w:sz w:val="28"/>
+          <w:szCs w:val="28"/>
+        </w:rPr>
+        <w:t xml:space="preserve"> giữa master và nô lệ bị </w:t>
+      </w:r>
+      <w:r>
+        <w:rPr>
+          <w:rFonts w:ascii="Arial" w:hAnsi="Arial" w:cs="Arial"/>
+          <w:sz w:val="28"/>
+          <w:szCs w:val="28"/>
+        </w:rPr>
+        <w:t>đứt</w:t>
+      </w:r>
+      <w:r>
+        <w:rPr>
+          <w:rFonts w:ascii="Arial" w:hAnsi="Arial" w:cs="Arial"/>
+          <w:sz w:val="28"/>
+          <w:szCs w:val="28"/>
+        </w:rPr>
+        <w:t xml:space="preserve">, </w:t>
+      </w:r>
+      <w:r>
+        <w:rPr>
+          <w:rFonts w:ascii="Arial" w:hAnsi="Arial" w:cs="Arial"/>
+          <w:sz w:val="28"/>
+          <w:szCs w:val="28"/>
+        </w:rPr>
+        <w:t>do mạng</w:t>
+      </w:r>
+      <w:r>
+        <w:rPr>
+          <w:rFonts w:ascii="Arial" w:hAnsi="Arial" w:cs="Arial"/>
+          <w:sz w:val="28"/>
+          <w:szCs w:val="28"/>
+        </w:rPr>
+        <w:t xml:space="preserve"> </w:t>
+      </w:r>
+      <w:r>
+        <w:rPr>
+          <w:rFonts w:ascii="Arial" w:hAnsi="Arial" w:cs="Arial"/>
+          <w:sz w:val="28"/>
+          <w:szCs w:val="28"/>
+        </w:rPr>
+        <w:t>hoặc</w:t>
+      </w:r>
+      <w:r>
+        <w:rPr>
+          <w:rFonts w:ascii="Arial" w:hAnsi="Arial" w:cs="Arial"/>
+          <w:sz w:val="28"/>
+          <w:szCs w:val="28"/>
+        </w:rPr>
+        <w:t xml:space="preserve"> timeout được cảm nhận trong master hoặc nô lệ, nô lệ kết nối lại và cố gắng tiến hành</w:t>
+      </w:r>
+      <w:r>
+        <w:rPr>
+          <w:rFonts w:ascii="Arial" w:hAnsi="Arial" w:cs="Arial"/>
+          <w:sz w:val="28"/>
+          <w:szCs w:val="28"/>
+        </w:rPr>
+        <w:t xml:space="preserve"> đồng bộ hóa,</w:t>
+      </w:r>
+      <w:r>
+        <w:rPr>
+          <w:rFonts w:ascii="Arial" w:hAnsi="Arial" w:cs="Arial"/>
+          <w:sz w:val="28"/>
+          <w:szCs w:val="28"/>
+        </w:rPr>
+        <w:t xml:space="preserve"> nó sẽ cố gắng để có được một phần của dòng lệnh </w:t>
+      </w:r>
+      <w:r>
+        <w:rPr>
+          <w:rFonts w:ascii="Arial" w:hAnsi="Arial" w:cs="Arial"/>
+          <w:sz w:val="28"/>
+          <w:szCs w:val="28"/>
+        </w:rPr>
+        <w:t xml:space="preserve">từ server </w:t>
+      </w:r>
+      <w:r>
+        <w:rPr>
+          <w:rFonts w:ascii="Arial" w:hAnsi="Arial" w:cs="Arial"/>
+          <w:sz w:val="28"/>
+          <w:szCs w:val="28"/>
+        </w:rPr>
+        <w:t>mà nó bị mất trong quá trình ngắt kết nối</w:t>
+      </w:r>
+      <w:r>
+        <w:rPr>
+          <w:rFonts w:ascii="Arial" w:hAnsi="Arial" w:cs="Arial"/>
+          <w:sz w:val="28"/>
+          <w:szCs w:val="28"/>
+        </w:rPr>
+        <w:t>.</w:t>
+      </w:r>
+    </w:p>
+    <w:p>
+      <w:pPr>
+        <w:pStyle w:val="ListParagraph"/>
+        <w:numPr>
+          <w:ilvl w:val="2"/>
+          <w:numId w:val="3"/>
+        </w:numPr>
+        <w:rPr>
+          <w:rFonts w:ascii="Arial" w:hAnsi="Arial" w:cs="Arial"/>
+          <w:sz w:val="28"/>
+          <w:szCs w:val="28"/>
+        </w:rPr>
+      </w:pPr>
+      <w:r>
+        <w:rPr>
+          <w:rFonts w:ascii="Arial" w:hAnsi="Arial" w:cs="Arial"/>
+          <w:sz w:val="28"/>
+          <w:szCs w:val="28"/>
+        </w:rPr>
+        <w:lastRenderedPageBreak/>
+        <w:t>Khi không thể đồng bộ hoá một phần, nô lệ sẽ yêu cầu đồng bộ hóa lại toàn bộ. Điều này sẽ liên quan đến một quá trình phức tạp hơn</w:t>
+      </w:r>
+      <w:r>
+        <w:rPr>
+          <w:rFonts w:ascii="Arial" w:hAnsi="Arial" w:cs="Arial"/>
+          <w:sz w:val="28"/>
+          <w:szCs w:val="28"/>
+        </w:rPr>
+        <w:t>, master</w:t>
+      </w:r>
+      <w:r>
+        <w:rPr>
+          <w:rFonts w:ascii="Arial" w:hAnsi="Arial" w:cs="Arial"/>
+          <w:sz w:val="28"/>
+          <w:szCs w:val="28"/>
+        </w:rPr>
+        <w:t xml:space="preserve"> cần tạo một ảnh chụp nhanh tất cả dữ liệu của nó, gửi nó đến nô lệ</w:t>
+      </w:r>
+      <w:r>
+        <w:rPr>
+          <w:rFonts w:ascii="Arial" w:hAnsi="Arial" w:cs="Arial"/>
+          <w:sz w:val="28"/>
+          <w:szCs w:val="28"/>
+        </w:rPr>
+        <w:t>. Sau đó mọi tiến trình vẫn như củ.</w:t>
+      </w:r>
+    </w:p>
+    <w:p>
+      <w:pPr>
+        <w:pStyle w:val="ListParagraph"/>
+        <w:numPr>
+          <w:ilvl w:val="2"/>
+          <w:numId w:val="3"/>
+        </w:numPr>
+        <w:rPr>
+          <w:rFonts w:ascii="Arial" w:hAnsi="Arial" w:cs="Arial"/>
+          <w:sz w:val="28"/>
+          <w:szCs w:val="28"/>
+        </w:rPr>
+      </w:pPr>
+      <w:r>
+        <w:rPr>
+          <w:rFonts w:ascii="Arial" w:hAnsi="Arial" w:cs="Arial"/>
+          <w:sz w:val="28"/>
+          <w:szCs w:val="28"/>
+        </w:rPr>
+        <w:t>K</w:t>
+      </w:r>
+      <w:r>
+        <w:rPr>
+          <w:rFonts w:ascii="Arial" w:hAnsi="Arial" w:cs="Arial"/>
+          <w:sz w:val="28"/>
+          <w:szCs w:val="28"/>
+        </w:rPr>
+        <w:t>hi một Slave được đưa vào môi trường thì hệ thống sẽ tự đồng bộ hóa dữ liệu với Slave mới</w:t>
+      </w:r>
+      <w:r>
+        <w:rPr>
+          <w:rFonts w:ascii="Arial" w:hAnsi="Arial" w:cs="Arial"/>
+          <w:sz w:val="28"/>
+          <w:szCs w:val="28"/>
+        </w:rPr>
+        <w:t>.</w:t>
+      </w:r>
+    </w:p>
+    <w:p>
+      <w:pPr>
+        <w:pStyle w:val="ListParagraph"/>
+        <w:numPr>
+          <w:ilvl w:val="2"/>
+          <w:numId w:val="3"/>
+        </w:numPr>
+        <w:rPr>
+          <w:rFonts w:ascii="Arial" w:hAnsi="Arial" w:cs="Arial"/>
+          <w:sz w:val="28"/>
+          <w:szCs w:val="28"/>
+        </w:rPr>
+      </w:pPr>
+      <w:r>
+        <w:rPr>
+          <w:rFonts w:ascii="Arial" w:hAnsi="Arial" w:cs="Arial"/>
+          <w:sz w:val="28"/>
+          <w:szCs w:val="28"/>
+        </w:rPr>
+        <w:t>Master chết thì đưa Slave củ lên làm master, công việc được tiếp tục.</w:t>
+      </w:r>
+    </w:p>
+    <w:p>
+      <w:pPr>
+        <w:pStyle w:val="ListParagraph"/>
+        <w:ind w:left="0"/>
+        <w:jc w:val="center"/>
+        <w:rPr>
+          <w:rFonts w:ascii="Arial" w:hAnsi="Arial" w:cs="Arial"/>
+          <w:sz w:val="28"/>
+          <w:szCs w:val="28"/>
+        </w:rPr>
+      </w:pPr>
+      <w:r>
+        <w:rPr>
+          <w:rFonts w:ascii="Arial" w:hAnsi="Arial" w:cs="Arial"/>
+          <w:noProof/>
+          <w:sz w:val="28"/>
+          <w:szCs w:val="28"/>
+        </w:rPr>
+        <w:drawing>
+          <wp:inline distT="0" distB="0" distL="0" distR="0" wp14:anchorId="238F2C28" wp14:editId="12656E93">
+            <wp:extent cx="5943600" cy="3589020"/>
+            <wp:effectExtent l="0" t="0" r="0" b="0"/>
+            <wp:docPr id="8" name="Picture 8" descr="Screen Clipping"/>
+            <wp:cNvGraphicFramePr>
+              <a:graphicFrameLocks xmlns:a="http://schemas.openxmlformats.org/drawingml/2006/main" noChangeAspect="1"/>
+            </wp:cNvGraphicFramePr>
+            <a:graphic xmlns:a="http://schemas.openxmlformats.org/drawingml/2006/main">
+              <a:graphicData uri="http://schemas.openxmlformats.org/drawingml/2006/picture">
+                <pic:pic xmlns:pic="http://schemas.openxmlformats.org/drawingml/2006/picture">
+                  <pic:nvPicPr>
+                    <pic:cNvPr id="8" name="064E313.tmp"/>
+                    <pic:cNvPicPr/>
+                  </pic:nvPicPr>
+                  <pic:blipFill>
+                    <a:blip r:embed="rId13">
+                      <a:extLst>
+                        <a:ext uri="{28A0092B-C50C-407E-A947-70E740481C1C}">
+                          <a14:useLocalDpi xmlns:a14="http://schemas.microsoft.com/office/drawing/2010/main" val="0"/>
+                        </a:ext>
+                      </a:extLst>
+                    </a:blip>
+                    <a:stretch>
+                      <a:fillRect/>
+                    </a:stretch>
+                  </pic:blipFill>
+                  <pic:spPr>
+                    <a:xfrm>
+                      <a:off x="0" y="0"/>
+                      <a:ext cx="5943600" cy="3589020"/>
+                    </a:xfrm>
+                    <a:prstGeom prst="rect">
+                      <a:avLst/>
+                    </a:prstGeom>
+                  </pic:spPr>
+                </pic:pic>
+              </a:graphicData>
+            </a:graphic>
+          </wp:inline>
+        </w:drawing>
+      </w:r>
+    </w:p>
+    <w:p>
+      <w:pPr>
+        <w:pStyle w:val="ListParagraph"/>
+        <w:numPr>
+          <w:ilvl w:val="2"/>
+          <w:numId w:val="3"/>
+        </w:numPr>
+        <w:rPr>
+          <w:rFonts w:ascii="Arial" w:hAnsi="Arial" w:cs="Arial"/>
+          <w:sz w:val="28"/>
+          <w:szCs w:val="28"/>
+        </w:rPr>
+      </w:pPr>
+      <w:r>
+        <w:rPr>
+          <w:rFonts w:ascii="Arial" w:hAnsi="Arial" w:cs="Arial"/>
+          <w:sz w:val="28"/>
+          <w:szCs w:val="28"/>
+        </w:rPr>
+        <w:t xml:space="preserve">Nguồn: </w:t>
+      </w:r>
+      <w:hyperlink r:id="rId14" w:history="1">
+        <w:r>
+          <w:rPr>
+            <w:rStyle w:val="Hyperlink"/>
+            <w:rFonts w:ascii="Arial" w:hAnsi="Arial" w:cs="Arial"/>
+            <w:sz w:val="28"/>
+            <w:szCs w:val="28"/>
+          </w:rPr>
+          <w:t>https://redis.io/top</w:t>
+        </w:r>
+        <w:bookmarkStart w:id="0" w:name="_GoBack"/>
+        <w:bookmarkEnd w:id="0"/>
+        <w:r>
+          <w:rPr>
+            <w:rStyle w:val="Hyperlink"/>
+            <w:rFonts w:ascii="Arial" w:hAnsi="Arial" w:cs="Arial"/>
+            <w:sz w:val="28"/>
+            <w:szCs w:val="28"/>
+          </w:rPr>
+          <w:t>ics/replication</w:t>
+        </w:r>
+      </w:hyperlink>
     </w:p>
     <w:sectPr>
       <w:pgSz w:w="12240" w:h="15840"/>
@@ -381,6 +2059,95 @@
 <file path=word/numbering.xml><?xml version="1.0" encoding="utf-8"?>
 <w:numbering xmlns:wpc="http://schemas.microsoft.com/office/word/2010/wordprocessingCanvas" xmlns:cx="http://schemas.microsoft.com/office/drawing/2014/chartex" xmlns:cx1="http://schemas.microsoft.com/office/drawing/2015/9/8/chartex" xmlns:cx2="http://schemas.microsoft.com/office/drawing/2015/10/21/chartex" xmlns:cx3="http://schemas.microsoft.com/office/drawing/2016/5/9/chartex" xmlns:cx4="http://schemas.microsoft.com/office/drawing/2016/5/10/chartex" xmlns:cx5="http://schemas.microsoft.com/office/drawing/2016/5/11/chartex" xmlns:cx6="http://schemas.microsoft.com/office/drawing/2016/5/12/chartex" xmlns:cx7="http://schemas.microsoft.com/office/drawing/2016/5/13/chartex" xmlns:cx8="http://schemas.microsoft.com/office/drawing/2016/5/14/chartex" xmlns:mc="http://schemas.openxmlformats.org/markup-compatibility/2006" xmlns:aink="http://schemas.microsoft.com/office/drawing/2016/ink" xmlns:am3d="http://schemas.microsoft.com/office/drawing/2017/model3d" xmlns:o="urn:schemas-microsoft-com:office:office" xmlns:r="http://schemas.openxmlformats.org/officeDocument/2006/relationships" xmlns:m="http://schemas.openxmlformats.org/officeDocument/2006/math" xmlns:v="urn:schemas-microsoft-com:vml" xmlns:wp14="http://schemas.microsoft.com/office/word/2010/wordprocessingDrawing" xmlns:wp="http://schemas.openxmlformats.org/drawingml/2006/wordprocessingDrawing" xmlns:w10="urn:schemas-microsoft-com:office:word" xmlns:w="http://schemas.openxmlformats.org/wordprocessingml/2006/main" xmlns:w14="http://schemas.microsoft.com/office/word/2010/wordml" xmlns:w15="http://schemas.microsoft.com/office/word/2012/wordml" xmlns:w16cid="http://schemas.microsoft.com/office/word/2016/wordml/cid" xmlns:w16se="http://schemas.microsoft.com/office/word/2015/wordml/symex" xmlns:wpg="http://schemas.microsoft.com/office/word/2010/wordprocessingGroup" xmlns:wpi="http://schemas.microsoft.com/office/word/2010/wordprocessingInk" xmlns:wne="http://schemas.microsoft.com/office/word/2006/wordml" xmlns:wps="http://schemas.microsoft.com/office/word/2010/wordprocessingShape" mc:Ignorable="w14 w15 w16se w16cid wp14">
   <w:abstractNum w:abstractNumId="0" w15:restartNumberingAfterBreak="0">
+    <w:nsid w:val="0AFA3A65"/>
+    <w:multiLevelType w:val="hybridMultilevel"/>
+    <w:tmpl w:val="72E88EC0"/>
+    <w:lvl w:ilvl="0" w:tplc="04090013">
+      <w:start w:val="1"/>
+      <w:numFmt w:val="upperRoman"/>
+      <w:lvlText w:val="%1."/>
+      <w:lvlJc w:val="right"/>
+      <w:pPr>
+        <w:ind w:left="720" w:hanging="360"/>
+      </w:pPr>
+    </w:lvl>
+    <w:lvl w:ilvl="1" w:tplc="0409000F">
+      <w:start w:val="1"/>
+      <w:numFmt w:val="decimal"/>
+      <w:lvlText w:val="%2."/>
+      <w:lvlJc w:val="left"/>
+      <w:pPr>
+        <w:ind w:left="1440" w:hanging="360"/>
+      </w:pPr>
+    </w:lvl>
+    <w:lvl w:ilvl="2" w:tplc="FB8CB924">
+      <w:start w:val="2"/>
+      <w:numFmt w:val="bullet"/>
+      <w:lvlText w:val="-"/>
+      <w:lvlJc w:val="left"/>
+      <w:pPr>
+        <w:ind w:left="2340" w:hanging="360"/>
+      </w:pPr>
+      <w:rPr>
+        <w:rFonts w:ascii="Arial" w:eastAsiaTheme="minorHAnsi" w:hAnsi="Arial" w:cs="Arial" w:hint="default"/>
+      </w:rPr>
+    </w:lvl>
+    <w:lvl w:ilvl="3" w:tplc="0409000F" w:tentative="1">
+      <w:start w:val="1"/>
+      <w:numFmt w:val="decimal"/>
+      <w:lvlText w:val="%4."/>
+      <w:lvlJc w:val="left"/>
+      <w:pPr>
+        <w:ind w:left="2880" w:hanging="360"/>
+      </w:pPr>
+    </w:lvl>
+    <w:lvl w:ilvl="4" w:tplc="04090019" w:tentative="1">
+      <w:start w:val="1"/>
+      <w:numFmt w:val="lowerLetter"/>
+      <w:lvlText w:val="%5."/>
+      <w:lvlJc w:val="left"/>
+      <w:pPr>
+        <w:ind w:left="3600" w:hanging="360"/>
+      </w:pPr>
+    </w:lvl>
+    <w:lvl w:ilvl="5" w:tplc="0409001B" w:tentative="1">
+      <w:start w:val="1"/>
+      <w:numFmt w:val="lowerRoman"/>
+      <w:lvlText w:val="%6."/>
+      <w:lvlJc w:val="right"/>
+      <w:pPr>
+        <w:ind w:left="4320" w:hanging="180"/>
+      </w:pPr>
+    </w:lvl>
+    <w:lvl w:ilvl="6" w:tplc="0409000F" w:tentative="1">
+      <w:start w:val="1"/>
+      <w:numFmt w:val="decimal"/>
+      <w:lvlText w:val="%7."/>
+      <w:lvlJc w:val="left"/>
+      <w:pPr>
+        <w:ind w:left="5040" w:hanging="360"/>
+      </w:pPr>
+    </w:lvl>
+    <w:lvl w:ilvl="7" w:tplc="04090019" w:tentative="1">
+      <w:start w:val="1"/>
+      <w:numFmt w:val="lowerLetter"/>
+      <w:lvlText w:val="%8."/>
+      <w:lvlJc w:val="left"/>
+      <w:pPr>
+        <w:ind w:left="5760" w:hanging="360"/>
+      </w:pPr>
+    </w:lvl>
+    <w:lvl w:ilvl="8" w:tplc="0409001B" w:tentative="1">
+      <w:start w:val="1"/>
+      <w:numFmt w:val="lowerRoman"/>
+      <w:lvlText w:val="%9."/>
+      <w:lvlJc w:val="right"/>
+      <w:pPr>
+        <w:ind w:left="6480" w:hanging="180"/>
+      </w:pPr>
+    </w:lvl>
+  </w:abstractNum>
+  <w:abstractNum w:abstractNumId="1" w15:restartNumberingAfterBreak="0">
     <w:nsid w:val="7B8C709F"/>
     <w:multiLevelType w:val="hybridMultilevel"/>
     <w:tmpl w:val="64D6F8C0"/>
@@ -492,7 +2259,7 @@
       </w:rPr>
     </w:lvl>
   </w:abstractNum>
-  <w:abstractNum w:abstractNumId="1" w15:restartNumberingAfterBreak="0">
+  <w:abstractNum w:abstractNumId="2" w15:restartNumberingAfterBreak="0">
     <w:nsid w:val="7F676EDD"/>
     <w:multiLevelType w:val="hybridMultilevel"/>
     <w:tmpl w:val="0E344816"/>
@@ -605,10 +2372,13 @@
     </w:lvl>
   </w:abstractNum>
   <w:num w:numId="1">
-    <w:abstractNumId w:val="0"/>
+    <w:abstractNumId w:val="1"/>
   </w:num>
   <w:num w:numId="2">
-    <w:abstractNumId w:val="1"/>
+    <w:abstractNumId w:val="2"/>
+  </w:num>
+  <w:num w:numId="3">
+    <w:abstractNumId w:val="0"/>
   </w:num>
 </w:numbering>
 </file>
@@ -1049,6 +2819,60 @@
       <w:contextualSpacing/>
     </w:pPr>
   </w:style>
+  <w:style w:type="character" w:styleId="Hyperlink">
+    <w:name w:val="Hyperlink"/>
+    <w:basedOn w:val="DefaultParagraphFont"/>
+    <w:uiPriority w:val="99"/>
+    <w:unhideWhenUsed/>
+    <w:rsid w:val="009A7667"/>
+    <w:rPr>
+      <w:color w:val="0563C1" w:themeColor="hyperlink"/>
+      <w:u w:val="single"/>
+    </w:rPr>
+  </w:style>
+  <w:style w:type="character" w:styleId="UnresolvedMention">
+    <w:name w:val="Unresolved Mention"/>
+    <w:basedOn w:val="DefaultParagraphFont"/>
+    <w:uiPriority w:val="99"/>
+    <w:semiHidden/>
+    <w:unhideWhenUsed/>
+    <w:rsid w:val="009A7667"/>
+    <w:rPr>
+      <w:color w:val="808080"/>
+      <w:shd w:val="clear" w:color="auto" w:fill="E6E6E6"/>
+    </w:rPr>
+  </w:style>
+  <w:style w:type="table" w:styleId="TableGrid">
+    <w:name w:val="Table Grid"/>
+    <w:basedOn w:val="TableNormal"/>
+    <w:uiPriority w:val="39"/>
+    <w:rsid w:val="00C34B33"/>
+    <w:pPr>
+      <w:spacing w:after="0" w:line="240" w:lineRule="auto"/>
+    </w:pPr>
+    <w:tblPr>
+      <w:tblBorders>
+        <w:top w:val="single" w:sz="4" w:space="0" w:color="auto"/>
+        <w:left w:val="single" w:sz="4" w:space="0" w:color="auto"/>
+        <w:bottom w:val="single" w:sz="4" w:space="0" w:color="auto"/>
+        <w:right w:val="single" w:sz="4" w:space="0" w:color="auto"/>
+        <w:insideH w:val="single" w:sz="4" w:space="0" w:color="auto"/>
+        <w:insideV w:val="single" w:sz="4" w:space="0" w:color="auto"/>
+      </w:tblBorders>
+    </w:tblPr>
+  </w:style>
+  <w:style w:type="character" w:styleId="FollowedHyperlink">
+    <w:name w:val="FollowedHyperlink"/>
+    <w:basedOn w:val="DefaultParagraphFont"/>
+    <w:uiPriority w:val="99"/>
+    <w:semiHidden/>
+    <w:unhideWhenUsed/>
+    <w:rsid w:val="00967C7E"/>
+    <w:rPr>
+      <w:color w:val="954F72" w:themeColor="followedHyperlink"/>
+      <w:u w:val="single"/>
+    </w:rPr>
+  </w:style>
 </w:styles>
 </file>
 

</xml_diff>

<commit_message>
update nguyen lý redis
</commit_message>
<xml_diff>
--- a/Seminar/Redis/NguyenLy-CoChe/nguyen ly - co che.docx
+++ b/Seminar/Redis/NguyenLy-CoChe/nguyen ly - co che.docx
@@ -279,7 +279,7 @@
           <w:sz w:val="28"/>
           <w:szCs w:val="28"/>
         </w:rPr>
-        <w:t>Quy trình hoạt động</w:t>
+        <w:t>Kiến trúc đơn sơ của Redis</w:t>
       </w:r>
     </w:p>
     <w:p>
@@ -440,28 +440,6 @@
           <w:szCs w:val="28"/>
         </w:rPr>
         <w:t>khác nhau.</w:t>
-      </w:r>
-    </w:p>
-    <w:p>
-      <w:pPr>
-        <w:pStyle w:val="ListParagraph"/>
-        <w:numPr>
-          <w:ilvl w:val="1"/>
-          <w:numId w:val="3"/>
-        </w:numPr>
-        <w:rPr>
-          <w:rFonts w:ascii="Arial" w:hAnsi="Arial" w:cs="Arial"/>
-          <w:sz w:val="28"/>
-          <w:szCs w:val="28"/>
-        </w:rPr>
-      </w:pPr>
-      <w:r>
-        <w:rPr>
-          <w:rFonts w:ascii="Arial" w:hAnsi="Arial" w:cs="Arial"/>
-          <w:sz w:val="28"/>
-          <w:szCs w:val="28"/>
-        </w:rPr>
-        <w:t>Ád</w:t>
       </w:r>
     </w:p>
     <w:p>
@@ -1050,7 +1028,7 @@
           <w:sz w:val="28"/>
           <w:szCs w:val="28"/>
         </w:rPr>
-        <w:t xml:space="preserve">Redis </w:t>
+        <w:t xml:space="preserve">Clustering </w:t>
       </w:r>
       <w:r>
         <w:rPr>
@@ -1059,7 +1037,7 @@
           <w:sz w:val="28"/>
           <w:szCs w:val="28"/>
         </w:rPr>
-        <w:t>Cluster</w:t>
+        <w:t>(gom nhóm)</w:t>
       </w:r>
       <w:r>
         <w:rPr>
@@ -1068,15 +1046,6 @@
           <w:sz w:val="28"/>
           <w:szCs w:val="28"/>
         </w:rPr>
-        <w:t xml:space="preserve"> (gom nhóm)</w:t>
-      </w:r>
-      <w:r>
-        <w:rPr>
-          <w:rFonts w:ascii="Arial" w:hAnsi="Arial" w:cs="Arial"/>
-          <w:b/>
-          <w:sz w:val="28"/>
-          <w:szCs w:val="28"/>
-        </w:rPr>
         <w:t>:</w:t>
       </w:r>
     </w:p>
@@ -1165,6 +1134,132 @@
         </w:rPr>
         <w:t>các máy tính</w:t>
       </w:r>
+      <w:r>
+        <w:rPr>
+          <w:rFonts w:ascii="Arial" w:hAnsi="Arial" w:cs="Arial"/>
+          <w:sz w:val="28"/>
+          <w:szCs w:val="28"/>
+        </w:rPr>
+        <w:t>.</w:t>
+      </w:r>
+    </w:p>
+    <w:p>
+      <w:pPr>
+        <w:pStyle w:val="ListParagraph"/>
+        <w:numPr>
+          <w:ilvl w:val="2"/>
+          <w:numId w:val="3"/>
+        </w:numPr>
+        <w:rPr>
+          <w:rFonts w:ascii="Arial" w:hAnsi="Arial" w:cs="Arial"/>
+          <w:sz w:val="28"/>
+          <w:szCs w:val="28"/>
+        </w:rPr>
+      </w:pPr>
+      <w:r>
+        <w:rPr>
+          <w:rFonts w:ascii="Arial" w:hAnsi="Arial" w:cs="Arial"/>
+          <w:sz w:val="28"/>
+          <w:szCs w:val="28"/>
+        </w:rPr>
+        <w:t xml:space="preserve">Redis Cluster cũng cung cấp một số mức độ sẵn có trong quá trình phân vùng, </w:t>
+      </w:r>
+      <w:r>
+        <w:rPr>
+          <w:rFonts w:ascii="Arial" w:hAnsi="Arial" w:cs="Arial"/>
+          <w:sz w:val="28"/>
+          <w:szCs w:val="28"/>
+        </w:rPr>
+        <w:t>nên có</w:t>
+      </w:r>
+      <w:r>
+        <w:rPr>
+          <w:rFonts w:ascii="Arial" w:hAnsi="Arial" w:cs="Arial"/>
+          <w:sz w:val="28"/>
+          <w:szCs w:val="28"/>
+        </w:rPr>
+        <w:t xml:space="preserve"> khả năng tiếp tục hoạt động khi một số nút hỏng</w:t>
+      </w:r>
+      <w:r>
+        <w:rPr>
+          <w:rFonts w:ascii="Arial" w:hAnsi="Arial" w:cs="Arial"/>
+          <w:sz w:val="28"/>
+          <w:szCs w:val="28"/>
+        </w:rPr>
+        <w:t xml:space="preserve"> </w:t>
+      </w:r>
+      <w:r>
+        <w:rPr>
+          <w:rFonts w:ascii="Arial" w:hAnsi="Arial" w:cs="Arial"/>
+          <w:sz w:val="28"/>
+          <w:szCs w:val="28"/>
+        </w:rPr>
+        <w:t>hoặc không thể giao tiếp.</w:t>
+      </w:r>
+    </w:p>
+    <w:p>
+      <w:pPr>
+        <w:pStyle w:val="ListParagraph"/>
+        <w:numPr>
+          <w:ilvl w:val="2"/>
+          <w:numId w:val="3"/>
+        </w:numPr>
+        <w:rPr>
+          <w:rFonts w:ascii="Arial" w:hAnsi="Arial" w:cs="Arial"/>
+          <w:sz w:val="28"/>
+          <w:szCs w:val="28"/>
+        </w:rPr>
+      </w:pPr>
+      <w:r>
+        <w:rPr>
+          <w:rFonts w:ascii="Arial" w:hAnsi="Arial" w:cs="Arial"/>
+          <w:sz w:val="28"/>
+          <w:szCs w:val="28"/>
+        </w:rPr>
+        <w:t>Tuy nhiên cụm ngừng hoạt động trong trường hợp có sự cố lớn hơn</w:t>
+      </w:r>
+      <w:r>
+        <w:rPr>
+          <w:rFonts w:ascii="Arial" w:hAnsi="Arial" w:cs="Arial"/>
+          <w:sz w:val="28"/>
+          <w:szCs w:val="28"/>
+        </w:rPr>
+        <w:t>. V</w:t>
+      </w:r>
+      <w:r>
+        <w:rPr>
+          <w:rFonts w:ascii="Arial" w:hAnsi="Arial" w:cs="Arial"/>
+          <w:sz w:val="28"/>
+          <w:szCs w:val="28"/>
+        </w:rPr>
+        <w:t xml:space="preserve">í dụ như khi đa số </w:t>
+      </w:r>
+      <w:r>
+        <w:rPr>
+          <w:rFonts w:ascii="Arial" w:hAnsi="Arial" w:cs="Arial"/>
+          <w:sz w:val="28"/>
+          <w:szCs w:val="28"/>
+        </w:rPr>
+        <w:t>master</w:t>
+      </w:r>
+      <w:r>
+        <w:rPr>
+          <w:rFonts w:ascii="Arial" w:hAnsi="Arial" w:cs="Arial"/>
+          <w:sz w:val="28"/>
+          <w:szCs w:val="28"/>
+        </w:rPr>
+        <w:t xml:space="preserve"> không có</w:t>
+      </w:r>
+      <w:r>
+        <w:rPr>
+          <w:rFonts w:ascii="Arial" w:hAnsi="Arial" w:cs="Arial"/>
+          <w:sz w:val="28"/>
+          <w:szCs w:val="28"/>
+        </w:rPr>
+        <w:t xml:space="preserve"> sẵn</w:t>
+      </w:r>
+      <w:bookmarkStart w:id="0" w:name="_GoBack"/>
+      <w:bookmarkEnd w:id="0"/>
       <w:r>
         <w:rPr>
           <w:rFonts w:ascii="Arial" w:hAnsi="Arial" w:cs="Arial"/>
@@ -1292,6 +1387,7 @@
           <w:sz w:val="28"/>
           <w:szCs w:val="28"/>
         </w:rPr>
+        <w:lastRenderedPageBreak/>
         <w:t>Trong hình trên,</w:t>
       </w:r>
       <w:r>
@@ -1309,44 +1405,6 @@
           <w:szCs w:val="28"/>
         </w:rPr>
         <w:t>chúng ta có thể thấy rằng dữ liệu được chia thành bốn nút. Mỗi nút là một máy chủ redis được cấu hình như một nút cụm.</w:t>
-      </w:r>
-    </w:p>
-    <w:p>
-      <w:pPr>
-        <w:pStyle w:val="ListParagraph"/>
-        <w:numPr>
-          <w:ilvl w:val="2"/>
-          <w:numId w:val="3"/>
-        </w:numPr>
-        <w:rPr>
-          <w:rFonts w:ascii="Arial" w:hAnsi="Arial" w:cs="Arial"/>
-          <w:sz w:val="28"/>
-          <w:szCs w:val="28"/>
-        </w:rPr>
-      </w:pPr>
-      <w:r>
-        <w:rPr>
-          <w:rFonts w:ascii="Arial" w:hAnsi="Arial" w:cs="Arial"/>
-          <w:sz w:val="28"/>
-          <w:szCs w:val="28"/>
-        </w:rPr>
-        <w:t xml:space="preserve">Nếu một nút </w:t>
-      </w:r>
-      <w:r>
-        <w:rPr>
-          <w:rFonts w:ascii="Arial" w:hAnsi="Arial" w:cs="Arial"/>
-          <w:sz w:val="28"/>
-          <w:szCs w:val="28"/>
-        </w:rPr>
-        <w:t>chết</w:t>
-      </w:r>
-      <w:r>
-        <w:rPr>
-          <w:rFonts w:ascii="Arial" w:hAnsi="Arial" w:cs="Arial"/>
-          <w:sz w:val="28"/>
-          <w:szCs w:val="28"/>
-        </w:rPr>
-        <w:t>, toàn bộ nhóm ngừng hoạt động.</w:t>
       </w:r>
     </w:p>
     <w:p>
@@ -1462,7 +1520,6 @@
           <w:sz w:val="28"/>
           <w:szCs w:val="28"/>
         </w:rPr>
-        <w:lastRenderedPageBreak/>
         <w:t>L</w:t>
       </w:r>
       <w:r>
@@ -1665,7 +1722,16 @@
           <w:sz w:val="28"/>
           <w:szCs w:val="28"/>
         </w:rPr>
-        <w:t xml:space="preserve"> cập nhật bằng cách gửi một luồng lệnh để tái tạo các </w:t>
+        <w:t xml:space="preserve"> cập nhật bằng cách gửi một luồng lệnh để tái </w:t>
+      </w:r>
+      <w:r>
+        <w:rPr>
+          <w:rFonts w:ascii="Arial" w:hAnsi="Arial" w:cs="Arial"/>
+          <w:sz w:val="28"/>
+          <w:szCs w:val="28"/>
+        </w:rPr>
+        <w:lastRenderedPageBreak/>
+        <w:t xml:space="preserve">tạo các </w:t>
       </w:r>
       <w:r>
         <w:rPr>
@@ -1853,7 +1919,6 @@
           <w:sz w:val="28"/>
           <w:szCs w:val="28"/>
         </w:rPr>
-        <w:lastRenderedPageBreak/>
         <w:t>Khi không thể đồng bộ hoá một phần, nô lệ sẽ yêu cầu đồng bộ hóa lại toàn bộ. Điều này sẽ liên quan đến một quá trình phức tạp hơn</w:t>
       </w:r>
       <w:r>
@@ -2031,18 +2096,7 @@
             <w:sz w:val="28"/>
             <w:szCs w:val="28"/>
           </w:rPr>
-          <w:t>https://redis.io/top</w:t>
-        </w:r>
-        <w:bookmarkStart w:id="0" w:name="_GoBack"/>
-        <w:bookmarkEnd w:id="0"/>
-        <w:r>
-          <w:rPr>
-            <w:rStyle w:val="Hyperlink"/>
-            <w:rFonts w:ascii="Arial" w:hAnsi="Arial" w:cs="Arial"/>
-            <w:sz w:val="28"/>
-            <w:szCs w:val="28"/>
-          </w:rPr>
-          <w:t>ics/replication</w:t>
+          <w:t>https://redis.io/topics/replication</w:t>
         </w:r>
       </w:hyperlink>
     </w:p>

</xml_diff>